<commit_message>
changes in grade report
</commit_message>
<xml_diff>
--- a/template/grades_report.docx
+++ b/template/grades_report.docx
@@ -10,43 +10,43 @@
         <w:tblLook w:val="04A0" w:firstRow="1" w:lastRow="0" w:firstColumn="1" w:lastColumn="0" w:noHBand="0" w:noVBand="1"/>
       </w:tblPr>
       <w:tblGrid>
-        <w:gridCol w:w="4141"/>
-        <w:gridCol w:w="475"/>
-        <w:gridCol w:w="475"/>
-        <w:gridCol w:w="475"/>
-        <w:gridCol w:w="475"/>
-        <w:gridCol w:w="474"/>
-        <w:gridCol w:w="474"/>
-        <w:gridCol w:w="474"/>
-        <w:gridCol w:w="474"/>
-        <w:gridCol w:w="474"/>
-        <w:gridCol w:w="474"/>
-        <w:gridCol w:w="474"/>
-        <w:gridCol w:w="474"/>
-        <w:gridCol w:w="474"/>
-        <w:gridCol w:w="474"/>
+        <w:gridCol w:w="3865"/>
+        <w:gridCol w:w="494"/>
+        <w:gridCol w:w="494"/>
+        <w:gridCol w:w="494"/>
+        <w:gridCol w:w="494"/>
+        <w:gridCol w:w="494"/>
+        <w:gridCol w:w="494"/>
+        <w:gridCol w:w="494"/>
+        <w:gridCol w:w="494"/>
+        <w:gridCol w:w="494"/>
+        <w:gridCol w:w="494"/>
+        <w:gridCol w:w="494"/>
+        <w:gridCol w:w="494"/>
+        <w:gridCol w:w="494"/>
+        <w:gridCol w:w="494"/>
       </w:tblGrid>
       <w:tr>
         <w:tc>
           <w:tcPr>
-            <w:tcW w:w="4141" w:type="dxa"/>
-            <w:tcMar>
-              <w:left w:w="0" w:type="dxa"/>
-              <w:right w:w="0" w:type="dxa"/>
-            </w:tcMar>
-            <w:hideMark/>
-          </w:tcPr>
-          <w:p>
-            <w:pPr>
-              <w:rPr>
-                <w:b/>
-              </w:rPr>
-            </w:pPr>
-          </w:p>
-        </w:tc>
-        <w:tc>
-          <w:tcPr>
-            <w:tcW w:w="475" w:type="dxa"/>
+            <w:tcW w:w="3865" w:type="dxa"/>
+            <w:tcMar>
+              <w:left w:w="0" w:type="dxa"/>
+              <w:right w:w="0" w:type="dxa"/>
+            </w:tcMar>
+            <w:hideMark/>
+          </w:tcPr>
+          <w:p>
+            <w:pPr>
+              <w:rPr>
+                <w:b/>
+              </w:rPr>
+            </w:pPr>
+          </w:p>
+        </w:tc>
+        <w:tc>
+          <w:tcPr>
+            <w:tcW w:w="494" w:type="dxa"/>
             <w:tcMar>
               <w:left w:w="0" w:type="dxa"/>
               <w:right w:w="0" w:type="dxa"/>
@@ -73,7 +73,7 @@
         </w:tc>
         <w:tc>
           <w:tcPr>
-            <w:tcW w:w="475" w:type="dxa"/>
+            <w:tcW w:w="494" w:type="dxa"/>
             <w:tcMar>
               <w:left w:w="0" w:type="dxa"/>
               <w:right w:w="0" w:type="dxa"/>
@@ -100,7 +100,7 @@
         </w:tc>
         <w:tc>
           <w:tcPr>
-            <w:tcW w:w="475" w:type="dxa"/>
+            <w:tcW w:w="494" w:type="dxa"/>
             <w:tcMar>
               <w:left w:w="0" w:type="dxa"/>
               <w:right w:w="0" w:type="dxa"/>
@@ -127,7 +127,7 @@
         </w:tc>
         <w:tc>
           <w:tcPr>
-            <w:tcW w:w="475" w:type="dxa"/>
+            <w:tcW w:w="494" w:type="dxa"/>
             <w:tcMar>
               <w:left w:w="0" w:type="dxa"/>
               <w:right w:w="0" w:type="dxa"/>
@@ -154,7 +154,7 @@
         </w:tc>
         <w:tc>
           <w:tcPr>
-            <w:tcW w:w="474" w:type="dxa"/>
+            <w:tcW w:w="494" w:type="dxa"/>
             <w:tcMar>
               <w:left w:w="0" w:type="dxa"/>
               <w:right w:w="0" w:type="dxa"/>
@@ -181,7 +181,7 @@
         </w:tc>
         <w:tc>
           <w:tcPr>
-            <w:tcW w:w="474" w:type="dxa"/>
+            <w:tcW w:w="494" w:type="dxa"/>
             <w:tcMar>
               <w:left w:w="0" w:type="dxa"/>
               <w:right w:w="0" w:type="dxa"/>
@@ -208,7 +208,7 @@
         </w:tc>
         <w:tc>
           <w:tcPr>
-            <w:tcW w:w="474" w:type="dxa"/>
+            <w:tcW w:w="494" w:type="dxa"/>
             <w:tcMar>
               <w:left w:w="0" w:type="dxa"/>
               <w:right w:w="0" w:type="dxa"/>
@@ -235,7 +235,7 @@
         </w:tc>
         <w:tc>
           <w:tcPr>
-            <w:tcW w:w="474" w:type="dxa"/>
+            <w:tcW w:w="494" w:type="dxa"/>
             <w:tcMar>
               <w:left w:w="0" w:type="dxa"/>
               <w:right w:w="0" w:type="dxa"/>
@@ -262,7 +262,7 @@
         </w:tc>
         <w:tc>
           <w:tcPr>
-            <w:tcW w:w="474" w:type="dxa"/>
+            <w:tcW w:w="494" w:type="dxa"/>
             <w:tcMar>
               <w:left w:w="0" w:type="dxa"/>
               <w:right w:w="0" w:type="dxa"/>
@@ -289,7 +289,7 @@
         </w:tc>
         <w:tc>
           <w:tcPr>
-            <w:tcW w:w="474" w:type="dxa"/>
+            <w:tcW w:w="494" w:type="dxa"/>
             <w:tcMar>
               <w:left w:w="0" w:type="dxa"/>
               <w:right w:w="0" w:type="dxa"/>
@@ -316,7 +316,7 @@
         </w:tc>
         <w:tc>
           <w:tcPr>
-            <w:tcW w:w="474" w:type="dxa"/>
+            <w:tcW w:w="494" w:type="dxa"/>
             <w:tcMar>
               <w:left w:w="0" w:type="dxa"/>
               <w:right w:w="0" w:type="dxa"/>
@@ -343,7 +343,7 @@
         </w:tc>
         <w:tc>
           <w:tcPr>
-            <w:tcW w:w="474" w:type="dxa"/>
+            <w:tcW w:w="494" w:type="dxa"/>
             <w:tcMar>
               <w:left w:w="0" w:type="dxa"/>
               <w:right w:w="0" w:type="dxa"/>
@@ -370,7 +370,7 @@
         </w:tc>
         <w:tc>
           <w:tcPr>
-            <w:tcW w:w="474" w:type="dxa"/>
+            <w:tcW w:w="494" w:type="dxa"/>
             <w:tcMar>
               <w:left w:w="0" w:type="dxa"/>
               <w:right w:w="0" w:type="dxa"/>
@@ -397,7 +397,7 @@
         </w:tc>
         <w:tc>
           <w:tcPr>
-            <w:tcW w:w="474" w:type="dxa"/>
+            <w:tcW w:w="494" w:type="dxa"/>
             <w:tcMar>
               <w:left w:w="0" w:type="dxa"/>
               <w:right w:w="0" w:type="dxa"/>
@@ -426,7 +426,7 @@
       <w:tr>
         <w:tc>
           <w:tcPr>
-            <w:tcW w:w="4141" w:type="dxa"/>
+            <w:tcW w:w="3865" w:type="dxa"/>
             <w:tcMar>
               <w:left w:w="0" w:type="dxa"/>
               <w:right w:w="0" w:type="dxa"/>
@@ -451,7 +451,7 @@
         </w:tc>
         <w:tc>
           <w:tcPr>
-            <w:tcW w:w="475" w:type="dxa"/>
+            <w:tcW w:w="494" w:type="dxa"/>
             <w:tcMar>
               <w:left w:w="0" w:type="dxa"/>
               <w:right w:w="0" w:type="dxa"/>
@@ -470,7 +470,7 @@
         </w:tc>
         <w:tc>
           <w:tcPr>
-            <w:tcW w:w="475" w:type="dxa"/>
+            <w:tcW w:w="494" w:type="dxa"/>
             <w:tcMar>
               <w:left w:w="0" w:type="dxa"/>
               <w:right w:w="0" w:type="dxa"/>
@@ -489,7 +489,7 @@
         </w:tc>
         <w:tc>
           <w:tcPr>
-            <w:tcW w:w="475" w:type="dxa"/>
+            <w:tcW w:w="494" w:type="dxa"/>
             <w:tcMar>
               <w:left w:w="0" w:type="dxa"/>
               <w:right w:w="0" w:type="dxa"/>
@@ -508,7 +508,7 @@
         </w:tc>
         <w:tc>
           <w:tcPr>
-            <w:tcW w:w="475" w:type="dxa"/>
+            <w:tcW w:w="494" w:type="dxa"/>
             <w:tcMar>
               <w:left w:w="0" w:type="dxa"/>
               <w:right w:w="0" w:type="dxa"/>
@@ -527,7 +527,7 @@
         </w:tc>
         <w:tc>
           <w:tcPr>
-            <w:tcW w:w="474" w:type="dxa"/>
+            <w:tcW w:w="494" w:type="dxa"/>
             <w:tcMar>
               <w:left w:w="0" w:type="dxa"/>
               <w:right w:w="0" w:type="dxa"/>
@@ -546,7 +546,7 @@
         </w:tc>
         <w:tc>
           <w:tcPr>
-            <w:tcW w:w="474" w:type="dxa"/>
+            <w:tcW w:w="494" w:type="dxa"/>
             <w:tcMar>
               <w:left w:w="0" w:type="dxa"/>
               <w:right w:w="0" w:type="dxa"/>
@@ -565,7 +565,7 @@
         </w:tc>
         <w:tc>
           <w:tcPr>
-            <w:tcW w:w="474" w:type="dxa"/>
+            <w:tcW w:w="494" w:type="dxa"/>
             <w:tcMar>
               <w:left w:w="0" w:type="dxa"/>
               <w:right w:w="0" w:type="dxa"/>
@@ -584,7 +584,7 @@
         </w:tc>
         <w:tc>
           <w:tcPr>
-            <w:tcW w:w="474" w:type="dxa"/>
+            <w:tcW w:w="494" w:type="dxa"/>
             <w:tcMar>
               <w:left w:w="0" w:type="dxa"/>
               <w:right w:w="0" w:type="dxa"/>
@@ -603,7 +603,7 @@
         </w:tc>
         <w:tc>
           <w:tcPr>
-            <w:tcW w:w="474" w:type="dxa"/>
+            <w:tcW w:w="494" w:type="dxa"/>
             <w:tcMar>
               <w:left w:w="0" w:type="dxa"/>
               <w:right w:w="0" w:type="dxa"/>
@@ -622,7 +622,7 @@
         </w:tc>
         <w:tc>
           <w:tcPr>
-            <w:tcW w:w="474" w:type="dxa"/>
+            <w:tcW w:w="494" w:type="dxa"/>
             <w:tcMar>
               <w:left w:w="0" w:type="dxa"/>
               <w:right w:w="0" w:type="dxa"/>
@@ -641,7 +641,7 @@
         </w:tc>
         <w:tc>
           <w:tcPr>
-            <w:tcW w:w="474" w:type="dxa"/>
+            <w:tcW w:w="494" w:type="dxa"/>
             <w:tcMar>
               <w:left w:w="0" w:type="dxa"/>
               <w:right w:w="0" w:type="dxa"/>
@@ -660,7 +660,7 @@
         </w:tc>
         <w:tc>
           <w:tcPr>
-            <w:tcW w:w="474" w:type="dxa"/>
+            <w:tcW w:w="494" w:type="dxa"/>
             <w:tcMar>
               <w:left w:w="0" w:type="dxa"/>
               <w:right w:w="0" w:type="dxa"/>
@@ -679,7 +679,7 @@
         </w:tc>
         <w:tc>
           <w:tcPr>
-            <w:tcW w:w="474" w:type="dxa"/>
+            <w:tcW w:w="494" w:type="dxa"/>
             <w:tcMar>
               <w:left w:w="0" w:type="dxa"/>
               <w:right w:w="0" w:type="dxa"/>
@@ -698,7 +698,7 @@
         </w:tc>
         <w:tc>
           <w:tcPr>
-            <w:tcW w:w="474" w:type="dxa"/>
+            <w:tcW w:w="494" w:type="dxa"/>
             <w:tcMar>
               <w:left w:w="0" w:type="dxa"/>
               <w:right w:w="0" w:type="dxa"/>
@@ -726,22 +726,23 @@
         <w:tblLook w:val="04A0" w:firstRow="1" w:lastRow="0" w:firstColumn="1" w:lastColumn="0" w:noHBand="0" w:noVBand="1"/>
       </w:tblPr>
       <w:tblGrid>
-        <w:gridCol w:w="4143"/>
-        <w:gridCol w:w="532"/>
-        <w:gridCol w:w="631"/>
-        <w:gridCol w:w="499"/>
-        <w:gridCol w:w="670"/>
+        <w:gridCol w:w="3865"/>
         <w:gridCol w:w="540"/>
-        <w:gridCol w:w="631"/>
+        <w:gridCol w:w="720"/>
+        <w:gridCol w:w="540"/>
+        <w:gridCol w:w="720"/>
+        <w:gridCol w:w="540"/>
+        <w:gridCol w:w="721"/>
       </w:tblGrid>
       <w:tr>
         <w:tc>
           <w:tcPr>
-            <w:tcW w:w="4143" w:type="dxa"/>
-            <w:tcMar>
-              <w:left w:w="0" w:type="dxa"/>
-              <w:right w:w="0" w:type="dxa"/>
-            </w:tcMar>
+            <w:tcW w:w="3865" w:type="dxa"/>
+            <w:tcMar>
+              <w:left w:w="0" w:type="dxa"/>
+              <w:right w:w="0" w:type="dxa"/>
+            </w:tcMar>
+            <w:vAlign w:val="center"/>
             <w:hideMark/>
           </w:tcPr>
           <w:p>
@@ -756,7 +757,7 @@
         </w:tc>
         <w:tc>
           <w:tcPr>
-            <w:tcW w:w="1163" w:type="dxa"/>
+            <w:tcW w:w="1260" w:type="dxa"/>
             <w:gridSpan w:val="2"/>
             <w:tcMar>
               <w:left w:w="0" w:type="dxa"/>
@@ -780,13 +781,29 @@
                 <w:b/>
                 <w:bCs/>
               </w:rPr>
-              <w:t>${gs}</w:t>
-            </w:r>
-          </w:p>
-        </w:tc>
-        <w:tc>
-          <w:tcPr>
-            <w:tcW w:w="1169" w:type="dxa"/>
+              <w:t>${</w:t>
+            </w:r>
+            <w:proofErr w:type="spellStart"/>
+            <w:r>
+              <w:rPr>
+                <w:b/>
+                <w:bCs/>
+              </w:rPr>
+              <w:t>gs</w:t>
+            </w:r>
+            <w:proofErr w:type="spellEnd"/>
+            <w:r>
+              <w:rPr>
+                <w:b/>
+                <w:bCs/>
+              </w:rPr>
+              <w:t>}</w:t>
+            </w:r>
+          </w:p>
+        </w:tc>
+        <w:tc>
+          <w:tcPr>
+            <w:tcW w:w="1260" w:type="dxa"/>
             <w:gridSpan w:val="2"/>
             <w:tcMar>
               <w:left w:w="0" w:type="dxa"/>
@@ -810,13 +827,29 @@
                 <w:b/>
                 <w:bCs/>
               </w:rPr>
-              <w:t>${gs}</w:t>
-            </w:r>
-          </w:p>
-        </w:tc>
-        <w:tc>
-          <w:tcPr>
-            <w:tcW w:w="1171" w:type="dxa"/>
+              <w:t>${</w:t>
+            </w:r>
+            <w:proofErr w:type="spellStart"/>
+            <w:r>
+              <w:rPr>
+                <w:b/>
+                <w:bCs/>
+              </w:rPr>
+              <w:t>gs</w:t>
+            </w:r>
+            <w:proofErr w:type="spellEnd"/>
+            <w:r>
+              <w:rPr>
+                <w:b/>
+                <w:bCs/>
+              </w:rPr>
+              <w:t>}</w:t>
+            </w:r>
+          </w:p>
+        </w:tc>
+        <w:tc>
+          <w:tcPr>
+            <w:tcW w:w="1261" w:type="dxa"/>
             <w:gridSpan w:val="2"/>
             <w:tcMar>
               <w:left w:w="0" w:type="dxa"/>
@@ -840,7 +873,23 @@
                 <w:b/>
                 <w:bCs/>
               </w:rPr>
-              <w:t>${gs}</w:t>
+              <w:t>${</w:t>
+            </w:r>
+            <w:proofErr w:type="spellStart"/>
+            <w:r>
+              <w:rPr>
+                <w:b/>
+                <w:bCs/>
+              </w:rPr>
+              <w:t>gs</w:t>
+            </w:r>
+            <w:proofErr w:type="spellEnd"/>
+            <w:r>
+              <w:rPr>
+                <w:b/>
+                <w:bCs/>
+              </w:rPr>
+              <w:t>}</w:t>
             </w:r>
           </w:p>
         </w:tc>
@@ -848,11 +897,12 @@
       <w:tr>
         <w:tc>
           <w:tcPr>
-            <w:tcW w:w="4143" w:type="dxa"/>
-            <w:tcMar>
-              <w:left w:w="0" w:type="dxa"/>
-              <w:right w:w="0" w:type="dxa"/>
-            </w:tcMar>
+            <w:tcW w:w="3865" w:type="dxa"/>
+            <w:tcMar>
+              <w:left w:w="0" w:type="dxa"/>
+              <w:right w:w="0" w:type="dxa"/>
+            </w:tcMar>
+            <w:vAlign w:val="center"/>
             <w:hideMark/>
           </w:tcPr>
           <w:p>
@@ -874,6 +924,7 @@
               </w:rPr>
               <w:t>${</w:t>
             </w:r>
+            <w:proofErr w:type="spellStart"/>
             <w:r>
               <w:rPr>
                 <w:b/>
@@ -886,13 +937,21 @@
                 <w:b/>
                 <w:bCs/>
               </w:rPr>
-              <w:t>student}</w:t>
-            </w:r>
-          </w:p>
-        </w:tc>
-        <w:tc>
-          <w:tcPr>
-            <w:tcW w:w="532" w:type="dxa"/>
+              <w:t>student</w:t>
+            </w:r>
+            <w:proofErr w:type="spellEnd"/>
+            <w:r>
+              <w:rPr>
+                <w:b/>
+                <w:bCs/>
+              </w:rPr>
+              <w:t>}</w:t>
+            </w:r>
+          </w:p>
+        </w:tc>
+        <w:tc>
+          <w:tcPr>
+            <w:tcW w:w="540" w:type="dxa"/>
             <w:tcMar>
               <w:left w:w="0" w:type="dxa"/>
               <w:right w:w="0" w:type="dxa"/>
@@ -909,17 +968,22 @@
             <w:r>
               <w:t>${</w:t>
             </w:r>
+            <w:proofErr w:type="spellStart"/>
             <w:r>
               <w:t>gs</w:t>
             </w:r>
             <w:r>
-              <w:t>g}</w:t>
-            </w:r>
-          </w:p>
-        </w:tc>
-        <w:tc>
-          <w:tcPr>
-            <w:tcW w:w="631" w:type="dxa"/>
+              <w:t>g</w:t>
+            </w:r>
+            <w:proofErr w:type="spellEnd"/>
+            <w:r>
+              <w:t>}</w:t>
+            </w:r>
+          </w:p>
+        </w:tc>
+        <w:tc>
+          <w:tcPr>
+            <w:tcW w:w="720" w:type="dxa"/>
             <w:tcMar>
               <w:left w:w="0" w:type="dxa"/>
               <w:right w:w="0" w:type="dxa"/>
@@ -935,9 +999,11 @@
             <w:r>
               <w:t>${</w:t>
             </w:r>
+            <w:proofErr w:type="spellStart"/>
             <w:r>
               <w:t>gss</w:t>
             </w:r>
+            <w:proofErr w:type="spellEnd"/>
             <w:r>
               <w:t>}</w:t>
             </w:r>
@@ -945,7 +1011,7 @@
         </w:tc>
         <w:tc>
           <w:tcPr>
-            <w:tcW w:w="499" w:type="dxa"/>
+            <w:tcW w:w="540" w:type="dxa"/>
             <w:tcMar>
               <w:left w:w="0" w:type="dxa"/>
               <w:right w:w="0" w:type="dxa"/>
@@ -962,9 +1028,11 @@
             <w:r>
               <w:t>${</w:t>
             </w:r>
+            <w:proofErr w:type="spellStart"/>
             <w:r>
               <w:t>gsg</w:t>
             </w:r>
+            <w:proofErr w:type="spellEnd"/>
             <w:r>
               <w:t>}</w:t>
             </w:r>
@@ -972,7 +1040,7 @@
         </w:tc>
         <w:tc>
           <w:tcPr>
-            <w:tcW w:w="670" w:type="dxa"/>
+            <w:tcW w:w="720" w:type="dxa"/>
             <w:tcMar>
               <w:left w:w="0" w:type="dxa"/>
               <w:right w:w="0" w:type="dxa"/>
@@ -989,9 +1057,11 @@
             <w:r>
               <w:t>${</w:t>
             </w:r>
+            <w:proofErr w:type="spellStart"/>
             <w:r>
               <w:t>gss</w:t>
             </w:r>
+            <w:proofErr w:type="spellEnd"/>
             <w:r>
               <w:t>}</w:t>
             </w:r>
@@ -1016,9 +1086,11 @@
             <w:r>
               <w:t>${</w:t>
             </w:r>
+            <w:proofErr w:type="spellStart"/>
             <w:r>
               <w:t>gsg</w:t>
             </w:r>
+            <w:proofErr w:type="spellEnd"/>
             <w:r>
               <w:t>}</w:t>
             </w:r>
@@ -1026,7 +1098,7 @@
         </w:tc>
         <w:tc>
           <w:tcPr>
-            <w:tcW w:w="631" w:type="dxa"/>
+            <w:tcW w:w="721" w:type="dxa"/>
             <w:tcMar>
               <w:left w:w="0" w:type="dxa"/>
               <w:right w:w="0" w:type="dxa"/>
@@ -1043,9 +1115,215 @@
             <w:r>
               <w:t>${</w:t>
             </w:r>
+            <w:proofErr w:type="spellStart"/>
             <w:r>
               <w:t>gss</w:t>
             </w:r>
+            <w:proofErr w:type="spellEnd"/>
+            <w:r>
+              <w:t>}</w:t>
+            </w:r>
+          </w:p>
+        </w:tc>
+      </w:tr>
+    </w:tbl>
+    <w:p/>
+    <w:tbl>
+      <w:tblPr>
+        <w:tblStyle w:val="TableGrid"/>
+        <w:tblW w:w="5000" w:type="pct"/>
+        <w:tblLayout w:type="fixed"/>
+        <w:tblLook w:val="04A0" w:firstRow="1" w:lastRow="0" w:firstColumn="1" w:lastColumn="0" w:noHBand="0" w:noVBand="1"/>
+      </w:tblPr>
+      <w:tblGrid>
+        <w:gridCol w:w="1075"/>
+        <w:gridCol w:w="4230"/>
+        <w:gridCol w:w="5485"/>
+      </w:tblGrid>
+      <w:tr>
+        <w:tc>
+          <w:tcPr>
+            <w:tcW w:w="1075" w:type="dxa"/>
+            <w:tcMar>
+              <w:left w:w="0" w:type="dxa"/>
+              <w:right w:w="0" w:type="dxa"/>
+            </w:tcMar>
+            <w:hideMark/>
+          </w:tcPr>
+          <w:p>
+            <w:pPr>
+              <w:keepNext/>
+              <w:keepLines/>
+              <w:rPr>
+                <w:b/>
+              </w:rPr>
+            </w:pPr>
+            <w:proofErr w:type="spellStart"/>
+            <w:r>
+              <w:rPr>
+                <w:b/>
+              </w:rPr>
+              <w:t>Fachkürzel</w:t>
+            </w:r>
+            <w:proofErr w:type="spellEnd"/>
+          </w:p>
+        </w:tc>
+        <w:tc>
+          <w:tcPr>
+            <w:tcW w:w="4232" w:type="dxa"/>
+            <w:tcMar>
+              <w:left w:w="0" w:type="dxa"/>
+              <w:right w:w="0" w:type="dxa"/>
+            </w:tcMar>
+            <w:hideMark/>
+          </w:tcPr>
+          <w:p>
+            <w:pPr>
+              <w:keepNext/>
+              <w:keepLines/>
+              <w:rPr>
+                <w:b/>
+                <w:bCs/>
+              </w:rPr>
+            </w:pPr>
+            <w:proofErr w:type="spellStart"/>
+            <w:r>
+              <w:rPr>
+                <w:b/>
+                <w:bCs/>
+              </w:rPr>
+              <w:t>Fach</w:t>
+            </w:r>
+            <w:proofErr w:type="spellEnd"/>
+          </w:p>
+        </w:tc>
+        <w:tc>
+          <w:tcPr>
+            <w:tcW w:w="5488" w:type="dxa"/>
+            <w:tcMar>
+              <w:left w:w="0" w:type="dxa"/>
+              <w:right w:w="0" w:type="dxa"/>
+            </w:tcMar>
+            <w:hideMark/>
+          </w:tcPr>
+          <w:p>
+            <w:pPr>
+              <w:keepNext/>
+              <w:keepLines/>
+              <w:rPr>
+                <w:b/>
+                <w:bCs/>
+              </w:rPr>
+            </w:pPr>
+            <w:r>
+              <w:rPr>
+                <w:b/>
+                <w:bCs/>
+              </w:rPr>
+              <w:t>Lehrer</w:t>
+            </w:r>
+          </w:p>
+        </w:tc>
+      </w:tr>
+      <w:tr>
+        <w:tc>
+          <w:tcPr>
+            <w:tcW w:w="1075" w:type="dxa"/>
+            <w:tcMar>
+              <w:left w:w="0" w:type="dxa"/>
+              <w:right w:w="0" w:type="dxa"/>
+            </w:tcMar>
+            <w:vAlign w:val="center"/>
+            <w:hideMark/>
+          </w:tcPr>
+          <w:p>
+            <w:pPr>
+              <w:keepNext/>
+              <w:keepLines/>
+              <w:tabs>
+                <w:tab w:val="left" w:pos="1470"/>
+              </w:tabs>
+              <w:rPr>
+                <w:b/>
+                <w:bCs/>
+              </w:rPr>
+            </w:pPr>
+            <w:r>
+              <w:rPr>
+                <w:b/>
+                <w:bCs/>
+              </w:rPr>
+              <w:t>${</w:t>
+            </w:r>
+            <w:proofErr w:type="spellStart"/>
+            <w:r>
+              <w:rPr>
+                <w:b/>
+                <w:bCs/>
+              </w:rPr>
+              <w:t>sshort</w:t>
+            </w:r>
+            <w:proofErr w:type="spellEnd"/>
+            <w:r>
+              <w:rPr>
+                <w:b/>
+                <w:bCs/>
+              </w:rPr>
+              <w:t>}</w:t>
+            </w:r>
+          </w:p>
+        </w:tc>
+        <w:tc>
+          <w:tcPr>
+            <w:tcW w:w="4232" w:type="dxa"/>
+            <w:tcMar>
+              <w:left w:w="0" w:type="dxa"/>
+              <w:right w:w="0" w:type="dxa"/>
+            </w:tcMar>
+            <w:vAlign w:val="center"/>
+            <w:hideMark/>
+          </w:tcPr>
+          <w:p>
+            <w:pPr>
+              <w:keepNext/>
+              <w:keepLines/>
+            </w:pPr>
+            <w:r>
+              <w:t>${</w:t>
+            </w:r>
+            <w:proofErr w:type="spellStart"/>
+            <w:r>
+              <w:t>stitle</w:t>
+            </w:r>
+            <w:proofErr w:type="spellEnd"/>
+            <w:r>
+              <w:t>}</w:t>
+            </w:r>
+          </w:p>
+        </w:tc>
+        <w:tc>
+          <w:tcPr>
+            <w:tcW w:w="5488" w:type="dxa"/>
+            <w:tcMar>
+              <w:left w:w="0" w:type="dxa"/>
+              <w:right w:w="0" w:type="dxa"/>
+            </w:tcMar>
+            <w:vAlign w:val="center"/>
+            <w:hideMark/>
+          </w:tcPr>
+          <w:p>
+            <w:pPr>
+              <w:keepNext/>
+              <w:keepLines/>
+            </w:pPr>
+            <w:r>
+              <w:t>${</w:t>
+            </w:r>
+            <w:proofErr w:type="spellStart"/>
+            <w:r>
+              <w:t>steacher</w:t>
+            </w:r>
+            <w:proofErr w:type="spellEnd"/>
             <w:r>
               <w:t>}</w:t>
             </w:r>
@@ -1054,19 +1332,12 @@
       </w:tr>
     </w:tbl>
     <w:p>
-      <w:pPr>
-        <w:keepNext/>
-        <w:keepLines/>
-      </w:pPr>
+      <w:bookmarkStart w:id="0" w:name="_GoBack"/>
+      <w:bookmarkEnd w:id="0"/>
     </w:p>
-    <w:p/>
     <w:sectPr>
-      <w:headerReference w:type="even" r:id="rId7"/>
-      <w:headerReference w:type="default" r:id="rId8"/>
-      <w:footerReference w:type="even" r:id="rId9"/>
-      <w:footerReference w:type="default" r:id="rId10"/>
-      <w:headerReference w:type="first" r:id="rId11"/>
-      <w:footerReference w:type="first" r:id="rId12"/>
+      <w:headerReference w:type="default" r:id="rId7"/>
+      <w:footerReference w:type="default" r:id="rId8"/>
       <w:pgSz w:w="12240" w:h="15840"/>
       <w:pgMar w:top="720" w:right="720" w:bottom="720" w:left="720" w:header="720" w:footer="720" w:gutter="0"/>
       <w:cols w:space="720"/>
@@ -1106,20 +1377,15 @@
   <w:p>
     <w:pPr>
       <w:pStyle w:val="Footer"/>
-    </w:pPr>
-  </w:p>
-</w:ftr>
-</file>
-
-<file path=word/footer2.xml><?xml version="1.0" encoding="utf-8"?>
-<w:ftr xmlns:wpc="http://schemas.microsoft.com/office/word/2010/wordprocessingCanvas" xmlns:cx="http://schemas.microsoft.com/office/drawing/2014/chartex" xmlns:cx1="http://schemas.microsoft.com/office/drawing/2015/9/8/chartex" xmlns:cx2="http://schemas.microsoft.com/office/drawing/2015/10/21/chartex" xmlns:cx3="http://schemas.microsoft.com/office/drawing/2016/5/9/chartex" xmlns:cx4="http://schemas.microsoft.com/office/drawing/2016/5/10/chartex" xmlns:cx5="http://schemas.microsoft.com/office/drawing/2016/5/11/chartex" xmlns:mc="http://schemas.openxmlformats.org/markup-compatibility/2006" xmlns:o="urn:schemas-microsoft-com:office:office" xmlns:r="http://schemas.openxmlformats.org/officeDocument/2006/relationships" xmlns:m="http://schemas.openxmlformats.org/officeDocument/2006/math" xmlns:v="urn:schemas-microsoft-com:vml" xmlns:wp14="http://schemas.microsoft.com/office/word/2010/wordprocessingDrawing" xmlns:wp="http://schemas.openxmlformats.org/drawingml/2006/wordprocessingDrawing" xmlns:w10="urn:schemas-microsoft-com:office:word" xmlns:w="http://schemas.openxmlformats.org/wordprocessingml/2006/main" xmlns:w14="http://schemas.microsoft.com/office/word/2010/wordml" xmlns:w15="http://schemas.microsoft.com/office/word/2012/wordml" xmlns:w16se="http://schemas.microsoft.com/office/word/2015/wordml/symex" xmlns:wpg="http://schemas.microsoft.com/office/word/2010/wordprocessingGroup" xmlns:wpi="http://schemas.microsoft.com/office/word/2010/wordprocessingInk" xmlns:wne="http://schemas.microsoft.com/office/word/2006/wordml" xmlns:wps="http://schemas.microsoft.com/office/word/2010/wordprocessingShape" mc:Ignorable="w14 w15 w16se wp14">
-  <w:p>
-    <w:pPr>
-      <w:pStyle w:val="Footer"/>
       <w:jc w:val="center"/>
     </w:pPr>
-    <w:r>
-      <w:t xml:space="preserve">Seite </w:t>
+    <w:proofErr w:type="spellStart"/>
+    <w:r>
+      <w:t>Seite</w:t>
+    </w:r>
+    <w:proofErr w:type="spellEnd"/>
+    <w:r>
+      <w:t xml:space="preserve"> </w:t>
     </w:r>
     <w:r>
       <w:fldChar w:fldCharType="begin"/>
@@ -1178,16 +1444,6 @@
       </w:rPr>
       <w:fldChar w:fldCharType="end"/>
     </w:r>
-  </w:p>
-</w:ftr>
-</file>
-
-<file path=word/footer3.xml><?xml version="1.0" encoding="utf-8"?>
-<w:ftr xmlns:wpc="http://schemas.microsoft.com/office/word/2010/wordprocessingCanvas" xmlns:cx="http://schemas.microsoft.com/office/drawing/2014/chartex" xmlns:cx1="http://schemas.microsoft.com/office/drawing/2015/9/8/chartex" xmlns:cx2="http://schemas.microsoft.com/office/drawing/2015/10/21/chartex" xmlns:cx3="http://schemas.microsoft.com/office/drawing/2016/5/9/chartex" xmlns:cx4="http://schemas.microsoft.com/office/drawing/2016/5/10/chartex" xmlns:cx5="http://schemas.microsoft.com/office/drawing/2016/5/11/chartex" xmlns:mc="http://schemas.openxmlformats.org/markup-compatibility/2006" xmlns:o="urn:schemas-microsoft-com:office:office" xmlns:r="http://schemas.openxmlformats.org/officeDocument/2006/relationships" xmlns:m="http://schemas.openxmlformats.org/officeDocument/2006/math" xmlns:v="urn:schemas-microsoft-com:vml" xmlns:wp14="http://schemas.microsoft.com/office/word/2010/wordprocessingDrawing" xmlns:wp="http://schemas.openxmlformats.org/drawingml/2006/wordprocessingDrawing" xmlns:w10="urn:schemas-microsoft-com:office:word" xmlns:w="http://schemas.openxmlformats.org/wordprocessingml/2006/main" xmlns:w14="http://schemas.microsoft.com/office/word/2010/wordml" xmlns:w15="http://schemas.microsoft.com/office/word/2012/wordml" xmlns:w16se="http://schemas.microsoft.com/office/word/2015/wordml/symex" xmlns:wpg="http://schemas.microsoft.com/office/word/2010/wordprocessingGroup" xmlns:wpi="http://schemas.microsoft.com/office/word/2010/wordprocessingInk" xmlns:wne="http://schemas.microsoft.com/office/word/2006/wordml" xmlns:wps="http://schemas.microsoft.com/office/word/2010/wordprocessingShape" mc:Ignorable="w14 w15 w16se wp14">
-  <w:p>
-    <w:pPr>
-      <w:pStyle w:val="Footer"/>
-    </w:pPr>
   </w:p>
 </w:ftr>
 </file>
@@ -1222,94 +1478,172 @@
   <w:p>
     <w:pPr>
       <w:pStyle w:val="Header"/>
+      <w:rPr>
+        <w:lang w:val="de-AT"/>
+      </w:rPr>
     </w:pPr>
-  </w:p>
-</w:hdr>
-</file>
-
-<file path=word/header2.xml><?xml version="1.0" encoding="utf-8"?>
-<w:hdr xmlns:wpc="http://schemas.microsoft.com/office/word/2010/wordprocessingCanvas" xmlns:cx="http://schemas.microsoft.com/office/drawing/2014/chartex" xmlns:cx1="http://schemas.microsoft.com/office/drawing/2015/9/8/chartex" xmlns:cx2="http://schemas.microsoft.com/office/drawing/2015/10/21/chartex" xmlns:cx3="http://schemas.microsoft.com/office/drawing/2016/5/9/chartex" xmlns:cx4="http://schemas.microsoft.com/office/drawing/2016/5/10/chartex" xmlns:cx5="http://schemas.microsoft.com/office/drawing/2016/5/11/chartex" xmlns:mc="http://schemas.openxmlformats.org/markup-compatibility/2006" xmlns:o="urn:schemas-microsoft-com:office:office" xmlns:r="http://schemas.openxmlformats.org/officeDocument/2006/relationships" xmlns:m="http://schemas.openxmlformats.org/officeDocument/2006/math" xmlns:v="urn:schemas-microsoft-com:vml" xmlns:wp14="http://schemas.microsoft.com/office/word/2010/wordprocessingDrawing" xmlns:wp="http://schemas.openxmlformats.org/drawingml/2006/wordprocessingDrawing" xmlns:w10="urn:schemas-microsoft-com:office:word" xmlns:w="http://schemas.openxmlformats.org/wordprocessingml/2006/main" xmlns:w14="http://schemas.microsoft.com/office/word/2010/wordml" xmlns:w15="http://schemas.microsoft.com/office/word/2012/wordml" xmlns:w16se="http://schemas.microsoft.com/office/word/2015/wordml/symex" xmlns:wpg="http://schemas.microsoft.com/office/word/2010/wordprocessingGroup" xmlns:wpi="http://schemas.microsoft.com/office/word/2010/wordprocessingInk" xmlns:wne="http://schemas.microsoft.com/office/word/2006/wordml" xmlns:wps="http://schemas.microsoft.com/office/word/2010/wordprocessingShape" mc:Ignorable="w14 w15 w16se wp14">
-  <w:p>
-    <w:pPr>
-      <w:pStyle w:val="Header"/>
+    <w:r>
+      <w:rPr>
+        <w:noProof/>
+      </w:rPr>
+      <w:drawing>
+        <wp:anchor distT="0" distB="0" distL="114300" distR="114300" simplePos="0" relativeHeight="251658240" behindDoc="0" locked="0" layoutInCell="1" allowOverlap="1">
+          <wp:simplePos x="0" y="0"/>
+          <wp:positionH relativeFrom="margin">
+            <wp:align>right</wp:align>
+          </wp:positionH>
+          <wp:positionV relativeFrom="page">
+            <wp:posOffset>104775</wp:posOffset>
+          </wp:positionV>
+          <wp:extent cx="2368296" cy="722376"/>
+          <wp:effectExtent l="0" t="0" r="0" b="1905"/>
+          <wp:wrapNone/>
+          <wp:docPr id="2" name="Picture 2"/>
+          <wp:cNvGraphicFramePr>
+            <a:graphicFrameLocks xmlns:a="http://schemas.openxmlformats.org/drawingml/2006/main"/>
+          </wp:cNvGraphicFramePr>
+          <a:graphic xmlns:a="http://schemas.openxmlformats.org/drawingml/2006/main">
+            <a:graphicData uri="http://schemas.openxmlformats.org/drawingml/2006/picture">
+              <pic:pic xmlns:pic="http://schemas.openxmlformats.org/drawingml/2006/picture">
+                <pic:nvPicPr>
+                  <pic:cNvPr id="1" name=""/>
+                  <pic:cNvPicPr/>
+                </pic:nvPicPr>
+                <pic:blipFill>
+                  <a:blip r:embed="rId1">
+                    <a:extLst>
+                      <a:ext uri="{28A0092B-C50C-407E-A947-70E740481C1C}">
+                        <a14:useLocalDpi xmlns:a14="http://schemas.microsoft.com/office/drawing/2010/main" val="0"/>
+                      </a:ext>
+                    </a:extLst>
+                  </a:blip>
+                  <a:stretch>
+                    <a:fillRect/>
+                  </a:stretch>
+                </pic:blipFill>
+                <pic:spPr>
+                  <a:xfrm>
+                    <a:off x="0" y="0"/>
+                    <a:ext cx="2368296" cy="722376"/>
+                  </a:xfrm>
+                  <a:prstGeom prst="rect">
+                    <a:avLst/>
+                  </a:prstGeom>
+                </pic:spPr>
+              </pic:pic>
+            </a:graphicData>
+          </a:graphic>
+          <wp14:sizeRelH relativeFrom="margin">
+            <wp14:pctWidth>0</wp14:pctWidth>
+          </wp14:sizeRelH>
+          <wp14:sizeRelV relativeFrom="margin">
+            <wp14:pctHeight>0</wp14:pctHeight>
+          </wp14:sizeRelV>
+        </wp:anchor>
+      </w:drawing>
+    </w:r>
+    <w:r>
       <w:rPr>
         <w:lang w:val="de-AT"/>
       </w:rPr>
-    </w:pPr>
+      <w:t>${</w:t>
+    </w:r>
     <w:r>
       <w:rPr>
         <w:lang w:val="de-AT"/>
       </w:rPr>
+      <w:t>s</w:t>
+    </w:r>
+    <w:r>
+      <w:rPr>
+        <w:lang w:val="de-AT"/>
+      </w:rPr>
+      <w:t>chule} /</w:t>
+    </w:r>
+    <w:r>
+      <w:rPr>
+        <w:lang w:val="de-AT"/>
+      </w:rPr>
+      <w:t xml:space="preserve"> ${</w:t>
+    </w:r>
+    <w:proofErr w:type="spellStart"/>
+    <w:r>
+      <w:rPr>
+        <w:lang w:val="de-AT"/>
+      </w:rPr>
+      <w:t>periode</w:t>
+    </w:r>
+    <w:proofErr w:type="spellEnd"/>
+    <w:r>
+      <w:rPr>
+        <w:lang w:val="de-AT"/>
+      </w:rPr>
+      <w:t xml:space="preserve">} / </w:t>
+    </w:r>
+    <w:r>
+      <w:rPr>
+        <w:lang w:val="de-AT"/>
+      </w:rPr>
+      <w:t xml:space="preserve">${klasse} / </w:t>
+    </w:r>
+    <w:r>
+      <w:rPr>
+        <w:lang w:val="de-AT"/>
+      </w:rPr>
       <w:t>${</w:t>
     </w:r>
+    <w:proofErr w:type="spellStart"/>
     <w:r>
       <w:rPr>
         <w:lang w:val="de-AT"/>
       </w:rPr>
-      <w:t>s</w:t>
-    </w:r>
+      <w:t>lehrer</w:t>
+    </w:r>
+    <w:proofErr w:type="spellEnd"/>
     <w:r>
       <w:rPr>
         <w:lang w:val="de-AT"/>
       </w:rPr>
-      <w:t>chule} /</w:t>
+      <w:t>}</w:t>
     </w:r>
     <w:r>
       <w:rPr>
         <w:lang w:val="de-AT"/>
       </w:rPr>
-      <w:t xml:space="preserve"> ${periode} / </w:t>
-    </w:r>
+      <w:t xml:space="preserve"> / ${</w:t>
+    </w:r>
+    <w:proofErr w:type="spellStart"/>
     <w:r>
       <w:rPr>
         <w:lang w:val="de-AT"/>
       </w:rPr>
-      <w:t xml:space="preserve">${klasse} / </w:t>
-    </w:r>
+      <w:t>datum</w:t>
+    </w:r>
+    <w:proofErr w:type="spellEnd"/>
     <w:r>
       <w:rPr>
         <w:lang w:val="de-AT"/>
       </w:rPr>
-      <w:t>${lehrer</w:t>
-    </w:r>
-    <w:r>
-      <w:rPr>
-        <w:lang w:val="de-AT"/>
-      </w:rPr>
       <w:t>}</w:t>
-    </w:r>
-    <w:r>
-      <w:rPr>
-        <w:lang w:val="de-AT"/>
-      </w:rPr>
-      <w:t xml:space="preserve"> / ${datum}</w:t>
     </w:r>
   </w:p>
   <w:p>
     <w:pPr>
       <w:pStyle w:val="Header"/>
       <w:rPr>
+        <w:sz w:val="40"/>
+        <w:szCs w:val="40"/>
         <w:lang w:val="de-AT"/>
       </w:rPr>
     </w:pPr>
     <w:r>
       <w:rPr>
+        <w:sz w:val="40"/>
+        <w:szCs w:val="40"/>
         <w:lang w:val="de-AT"/>
       </w:rPr>
       <w:t xml:space="preserve"> </w:t>
     </w:r>
-    <w:bookmarkStart w:id="0" w:name="_GoBack"/>
-    <w:bookmarkEnd w:id="0"/>
-  </w:p>
-</w:hdr>
-</file>
-
-<file path=word/header3.xml><?xml version="1.0" encoding="utf-8"?>
-<w:hdr xmlns:wpc="http://schemas.microsoft.com/office/word/2010/wordprocessingCanvas" xmlns:cx="http://schemas.microsoft.com/office/drawing/2014/chartex" xmlns:cx1="http://schemas.microsoft.com/office/drawing/2015/9/8/chartex" xmlns:cx2="http://schemas.microsoft.com/office/drawing/2015/10/21/chartex" xmlns:cx3="http://schemas.microsoft.com/office/drawing/2016/5/9/chartex" xmlns:cx4="http://schemas.microsoft.com/office/drawing/2016/5/10/chartex" xmlns:cx5="http://schemas.microsoft.com/office/drawing/2016/5/11/chartex" xmlns:mc="http://schemas.openxmlformats.org/markup-compatibility/2006" xmlns:o="urn:schemas-microsoft-com:office:office" xmlns:r="http://schemas.openxmlformats.org/officeDocument/2006/relationships" xmlns:m="http://schemas.openxmlformats.org/officeDocument/2006/math" xmlns:v="urn:schemas-microsoft-com:vml" xmlns:wp14="http://schemas.microsoft.com/office/word/2010/wordprocessingDrawing" xmlns:wp="http://schemas.openxmlformats.org/drawingml/2006/wordprocessingDrawing" xmlns:w10="urn:schemas-microsoft-com:office:word" xmlns:w="http://schemas.openxmlformats.org/wordprocessingml/2006/main" xmlns:w14="http://schemas.microsoft.com/office/word/2010/wordml" xmlns:w15="http://schemas.microsoft.com/office/word/2012/wordml" xmlns:w16se="http://schemas.microsoft.com/office/word/2015/wordml/symex" xmlns:wpg="http://schemas.microsoft.com/office/word/2010/wordprocessingGroup" xmlns:wpi="http://schemas.microsoft.com/office/word/2010/wordprocessingInk" xmlns:wne="http://schemas.microsoft.com/office/word/2006/wordml" xmlns:wps="http://schemas.microsoft.com/office/word/2010/wordprocessingShape" mc:Ignorable="w14 w15 w16se wp14">
-  <w:p>
-    <w:pPr>
-      <w:pStyle w:val="Header"/>
-    </w:pPr>
   </w:p>
 </w:hdr>
 </file>
@@ -2104,7 +2438,7 @@
 </file>
 
 <file path=customXml/itemProps1.xml><?xml version="1.0" encoding="utf-8"?>
-<ds:datastoreItem xmlns:ds="http://schemas.openxmlformats.org/officeDocument/2006/customXml" ds:itemID="{CE2FD46D-619C-4774-B13D-5FEDF02BE471}">
+<ds:datastoreItem xmlns:ds="http://schemas.openxmlformats.org/officeDocument/2006/customXml" ds:itemID="{4A5613EC-6453-4C6A-BACF-BF9618315EE4}">
   <ds:schemaRefs>
     <ds:schemaRef ds:uri="http://schemas.openxmlformats.org/officeDocument/2006/bibliography"/>
   </ds:schemaRefs>

</xml_diff>

<commit_message>
print ags and projekt_grade use german "geschlecht"
</commit_message>
<xml_diff>
--- a/template/grades_report.docx
+++ b/template/grades_report.docx
@@ -1,6 +1,6 @@
 
 <file path=word/document.xml><?xml version="1.0" encoding="utf-8"?>
-<w:document xmlns:wpc="http://schemas.microsoft.com/office/word/2010/wordprocessingCanvas" xmlns:cx="http://schemas.microsoft.com/office/drawing/2014/chartex" xmlns:cx1="http://schemas.microsoft.com/office/drawing/2015/9/8/chartex" xmlns:cx2="http://schemas.microsoft.com/office/drawing/2015/10/21/chartex" xmlns:cx3="http://schemas.microsoft.com/office/drawing/2016/5/9/chartex" xmlns:cx4="http://schemas.microsoft.com/office/drawing/2016/5/10/chartex" xmlns:cx5="http://schemas.microsoft.com/office/drawing/2016/5/11/chartex" xmlns:mc="http://schemas.openxmlformats.org/markup-compatibility/2006" xmlns:o="urn:schemas-microsoft-com:office:office" xmlns:r="http://schemas.openxmlformats.org/officeDocument/2006/relationships" xmlns:m="http://schemas.openxmlformats.org/officeDocument/2006/math" xmlns:v="urn:schemas-microsoft-com:vml" xmlns:wp14="http://schemas.microsoft.com/office/word/2010/wordprocessingDrawing" xmlns:wp="http://schemas.openxmlformats.org/drawingml/2006/wordprocessingDrawing" xmlns:w10="urn:schemas-microsoft-com:office:word" xmlns:w="http://schemas.openxmlformats.org/wordprocessingml/2006/main" xmlns:w14="http://schemas.microsoft.com/office/word/2010/wordml" xmlns:w15="http://schemas.microsoft.com/office/word/2012/wordml" xmlns:w16se="http://schemas.microsoft.com/office/word/2015/wordml/symex" xmlns:wpg="http://schemas.microsoft.com/office/word/2010/wordprocessingGroup" xmlns:wpi="http://schemas.microsoft.com/office/word/2010/wordprocessingInk" xmlns:wne="http://schemas.microsoft.com/office/word/2006/wordml" xmlns:wps="http://schemas.microsoft.com/office/word/2010/wordprocessingShape" mc:Ignorable="w14 w15 w16se wp14">
+<w:document xmlns:wpc="http://schemas.microsoft.com/office/word/2010/wordprocessingCanvas" xmlns:cx="http://schemas.microsoft.com/office/drawing/2014/chartex" xmlns:cx1="http://schemas.microsoft.com/office/drawing/2015/9/8/chartex" xmlns:cx2="http://schemas.microsoft.com/office/drawing/2015/10/21/chartex" xmlns:cx3="http://schemas.microsoft.com/office/drawing/2016/5/9/chartex" xmlns:cx4="http://schemas.microsoft.com/office/drawing/2016/5/10/chartex" xmlns:cx5="http://schemas.microsoft.com/office/drawing/2016/5/11/chartex" xmlns:cx6="http://schemas.microsoft.com/office/drawing/2016/5/12/chartex" xmlns:cx7="http://schemas.microsoft.com/office/drawing/2016/5/13/chartex" xmlns:cx8="http://schemas.microsoft.com/office/drawing/2016/5/14/chartex" xmlns:mc="http://schemas.openxmlformats.org/markup-compatibility/2006" xmlns:aink="http://schemas.microsoft.com/office/drawing/2016/ink" xmlns:am3d="http://schemas.microsoft.com/office/drawing/2017/model3d" xmlns:o="urn:schemas-microsoft-com:office:office" xmlns:r="http://schemas.openxmlformats.org/officeDocument/2006/relationships" xmlns:m="http://schemas.openxmlformats.org/officeDocument/2006/math" xmlns:v="urn:schemas-microsoft-com:vml" xmlns:wp14="http://schemas.microsoft.com/office/word/2010/wordprocessingDrawing" xmlns:wp="http://schemas.openxmlformats.org/drawingml/2006/wordprocessingDrawing" xmlns:w10="urn:schemas-microsoft-com:office:word" xmlns:w="http://schemas.openxmlformats.org/wordprocessingml/2006/main" xmlns:w14="http://schemas.microsoft.com/office/word/2010/wordml" xmlns:w15="http://schemas.microsoft.com/office/word/2012/wordml" xmlns:w16se="http://schemas.microsoft.com/office/word/2015/wordml/symex" xmlns:wpg="http://schemas.microsoft.com/office/word/2010/wordprocessingGroup" xmlns:wpi="http://schemas.microsoft.com/office/word/2010/wordprocessingInk" xmlns:wne="http://schemas.microsoft.com/office/word/2006/wordml" xmlns:wps="http://schemas.microsoft.com/office/word/2010/wordprocessingShape" mc:Ignorable="w14 w15 w16se wp14">
   <w:body>
     <w:tbl>
       <w:tblPr>
@@ -436,13 +436,11 @@
           <w:p>
             <w:pPr>
               <w:rPr>
-                <w:b/>
-                <w:bCs/>
-              </w:rPr>
-            </w:pPr>
-            <w:r>
-              <w:rPr>
-                <w:b/>
+                <w:bCs/>
+              </w:rPr>
+            </w:pPr>
+            <w:r>
+              <w:rPr>
                 <w:bCs/>
               </w:rPr>
               <w:t>${student}</w:t>
@@ -913,13 +911,11 @@
                 <w:tab w:val="left" w:pos="1470"/>
               </w:tabs>
               <w:rPr>
-                <w:b/>
-                <w:bCs/>
-              </w:rPr>
-            </w:pPr>
-            <w:r>
-              <w:rPr>
-                <w:b/>
+                <w:bCs/>
+              </w:rPr>
+            </w:pPr>
+            <w:r>
+              <w:rPr>
                 <w:bCs/>
               </w:rPr>
               <w:t>${</w:t>
@@ -927,14 +923,12 @@
             <w:proofErr w:type="spellStart"/>
             <w:r>
               <w:rPr>
-                <w:b/>
                 <w:bCs/>
               </w:rPr>
               <w:t>gs</w:t>
             </w:r>
             <w:r>
               <w:rPr>
-                <w:b/>
                 <w:bCs/>
               </w:rPr>
               <w:t>student</w:t>
@@ -942,7 +936,6 @@
             <w:proofErr w:type="spellEnd"/>
             <w:r>
               <w:rPr>
-                <w:b/>
                 <w:bCs/>
               </w:rPr>
               <w:t>}</w:t>
@@ -1123,6 +1116,302 @@
             <w:r>
               <w:t>}</w:t>
             </w:r>
+          </w:p>
+        </w:tc>
+      </w:tr>
+    </w:tbl>
+    <w:p/>
+    <w:tbl>
+      <w:tblPr>
+        <w:tblStyle w:val="TableGrid"/>
+        <w:tblW w:w="5000" w:type="pct"/>
+        <w:tblLayout w:type="fixed"/>
+        <w:tblLook w:val="04A0" w:firstRow="1" w:lastRow="0" w:firstColumn="1" w:lastColumn="0" w:noHBand="0" w:noVBand="1"/>
+      </w:tblPr>
+      <w:tblGrid>
+        <w:gridCol w:w="3862"/>
+        <w:gridCol w:w="540"/>
+        <w:gridCol w:w="6388"/>
+      </w:tblGrid>
+      <w:tr>
+        <w:tc>
+          <w:tcPr>
+            <w:tcW w:w="3862" w:type="dxa"/>
+            <w:tcMar>
+              <w:left w:w="0" w:type="dxa"/>
+              <w:right w:w="0" w:type="dxa"/>
+            </w:tcMar>
+            <w:vAlign w:val="center"/>
+            <w:hideMark/>
+          </w:tcPr>
+          <w:p>
+            <w:pPr>
+              <w:keepNext/>
+              <w:keepLines/>
+              <w:rPr>
+                <w:b/>
+              </w:rPr>
+            </w:pPr>
+          </w:p>
+        </w:tc>
+        <w:tc>
+          <w:tcPr>
+            <w:tcW w:w="6928" w:type="dxa"/>
+            <w:gridSpan w:val="2"/>
+            <w:tcMar>
+              <w:left w:w="0" w:type="dxa"/>
+              <w:right w:w="0" w:type="dxa"/>
+            </w:tcMar>
+            <w:vAlign w:val="center"/>
+          </w:tcPr>
+          <w:p>
+            <w:pPr>
+              <w:keepNext/>
+              <w:keepLines/>
+              <w:rPr>
+                <w:b/>
+                <w:bCs/>
+              </w:rPr>
+            </w:pPr>
+            <w:proofErr w:type="spellStart"/>
+            <w:r>
+              <w:rPr>
+                <w:b/>
+              </w:rPr>
+              <w:t>Projektprüfung</w:t>
+            </w:r>
+            <w:proofErr w:type="spellEnd"/>
+          </w:p>
+        </w:tc>
+      </w:tr>
+      <w:tr>
+        <w:tc>
+          <w:tcPr>
+            <w:tcW w:w="3862" w:type="dxa"/>
+            <w:tcMar>
+              <w:left w:w="0" w:type="dxa"/>
+              <w:right w:w="0" w:type="dxa"/>
+            </w:tcMar>
+            <w:vAlign w:val="center"/>
+            <w:hideMark/>
+          </w:tcPr>
+          <w:p>
+            <w:pPr>
+              <w:keepNext/>
+              <w:keepLines/>
+              <w:tabs>
+                <w:tab w:val="left" w:pos="1470"/>
+              </w:tabs>
+              <w:rPr>
+                <w:bCs/>
+              </w:rPr>
+            </w:pPr>
+            <w:r>
+              <w:rPr>
+                <w:bCs/>
+              </w:rPr>
+              <w:t>${</w:t>
+            </w:r>
+            <w:proofErr w:type="spellStart"/>
+            <w:r>
+              <w:rPr>
+                <w:bCs/>
+              </w:rPr>
+              <w:t>prostudent</w:t>
+            </w:r>
+            <w:proofErr w:type="spellEnd"/>
+            <w:r>
+              <w:rPr>
+                <w:bCs/>
+              </w:rPr>
+              <w:t>}</w:t>
+            </w:r>
+          </w:p>
+        </w:tc>
+        <w:tc>
+          <w:tcPr>
+            <w:tcW w:w="540" w:type="dxa"/>
+            <w:tcMar>
+              <w:left w:w="0" w:type="dxa"/>
+              <w:right w:w="0" w:type="dxa"/>
+            </w:tcMar>
+            <w:vAlign w:val="center"/>
+            <w:hideMark/>
+          </w:tcPr>
+          <w:p>
+            <w:pPr>
+              <w:keepNext/>
+              <w:keepLines/>
+              <w:jc w:val="center"/>
+            </w:pPr>
+            <w:r>
+              <w:t>${prog}</w:t>
+            </w:r>
+          </w:p>
+        </w:tc>
+        <w:tc>
+          <w:tcPr>
+            <w:tcW w:w="6388" w:type="dxa"/>
+            <w:tcMar>
+              <w:left w:w="0" w:type="dxa"/>
+              <w:right w:w="0" w:type="dxa"/>
+            </w:tcMar>
+            <w:vAlign w:val="center"/>
+          </w:tcPr>
+          <w:p>
+            <w:pPr>
+              <w:keepNext/>
+              <w:keepLines/>
+            </w:pPr>
+            <w:r>
+              <w:t>${</w:t>
+            </w:r>
+            <w:proofErr w:type="spellStart"/>
+            <w:r>
+              <w:t>prodescription</w:t>
+            </w:r>
+            <w:proofErr w:type="spellEnd"/>
+            <w:r>
+              <w:t>}</w:t>
+            </w:r>
+          </w:p>
+        </w:tc>
+      </w:tr>
+    </w:tbl>
+    <w:p/>
+    <w:tbl>
+      <w:tblPr>
+        <w:tblStyle w:val="TableGrid"/>
+        <w:tblW w:w="5000" w:type="pct"/>
+        <w:tblLayout w:type="fixed"/>
+        <w:tblLook w:val="04A0" w:firstRow="1" w:lastRow="0" w:firstColumn="1" w:lastColumn="0" w:noHBand="0" w:noVBand="1"/>
+      </w:tblPr>
+      <w:tblGrid>
+        <w:gridCol w:w="3862"/>
+        <w:gridCol w:w="6928"/>
+      </w:tblGrid>
+      <w:tr>
+        <w:tc>
+          <w:tcPr>
+            <w:tcW w:w="3862" w:type="dxa"/>
+            <w:tcMar>
+              <w:left w:w="0" w:type="dxa"/>
+              <w:right w:w="0" w:type="dxa"/>
+            </w:tcMar>
+            <w:vAlign w:val="center"/>
+            <w:hideMark/>
+          </w:tcPr>
+          <w:p>
+            <w:pPr>
+              <w:keepNext/>
+              <w:keepLines/>
+              <w:rPr>
+                <w:b/>
+              </w:rPr>
+            </w:pPr>
+          </w:p>
+        </w:tc>
+        <w:tc>
+          <w:tcPr>
+            <w:tcW w:w="6928" w:type="dxa"/>
+            <w:tcMar>
+              <w:left w:w="0" w:type="dxa"/>
+              <w:right w:w="0" w:type="dxa"/>
+            </w:tcMar>
+            <w:vAlign w:val="center"/>
+          </w:tcPr>
+          <w:p>
+            <w:pPr>
+              <w:keepNext/>
+              <w:keepLines/>
+              <w:rPr>
+                <w:b/>
+                <w:bCs/>
+              </w:rPr>
+            </w:pPr>
+            <w:proofErr w:type="spellStart"/>
+            <w:r>
+              <w:rPr>
+                <w:b/>
+              </w:rPr>
+              <w:t>Arbeitsgemeinschaften</w:t>
+            </w:r>
+            <w:proofErr w:type="spellEnd"/>
+          </w:p>
+        </w:tc>
+      </w:tr>
+      <w:tr>
+        <w:tc>
+          <w:tcPr>
+            <w:tcW w:w="3862" w:type="dxa"/>
+            <w:tcMar>
+              <w:left w:w="0" w:type="dxa"/>
+              <w:right w:w="0" w:type="dxa"/>
+            </w:tcMar>
+            <w:vAlign w:val="center"/>
+            <w:hideMark/>
+          </w:tcPr>
+          <w:p>
+            <w:pPr>
+              <w:keepNext/>
+              <w:keepLines/>
+              <w:tabs>
+                <w:tab w:val="left" w:pos="1470"/>
+              </w:tabs>
+              <w:rPr>
+                <w:bCs/>
+              </w:rPr>
+            </w:pPr>
+            <w:r>
+              <w:rPr>
+                <w:bCs/>
+              </w:rPr>
+              <w:t>${</w:t>
+            </w:r>
+            <w:proofErr w:type="spellStart"/>
+            <w:r>
+              <w:rPr>
+                <w:bCs/>
+              </w:rPr>
+              <w:t>agstudent</w:t>
+            </w:r>
+            <w:proofErr w:type="spellEnd"/>
+            <w:r>
+              <w:rPr>
+                <w:bCs/>
+              </w:rPr>
+              <w:t>}</w:t>
+            </w:r>
+          </w:p>
+        </w:tc>
+        <w:tc>
+          <w:tcPr>
+            <w:tcW w:w="6928" w:type="dxa"/>
+            <w:tcMar>
+              <w:left w:w="0" w:type="dxa"/>
+              <w:right w:w="0" w:type="dxa"/>
+            </w:tcMar>
+            <w:vAlign w:val="center"/>
+            <w:hideMark/>
+          </w:tcPr>
+          <w:p>
+            <w:pPr>
+              <w:keepNext/>
+              <w:keepLines/>
+            </w:pPr>
+            <w:r>
+              <w:t>${</w:t>
+            </w:r>
+            <w:proofErr w:type="spellStart"/>
+            <w:r>
+              <w:t>agdescription</w:t>
+            </w:r>
+            <w:proofErr w:type="spellEnd"/>
+            <w:r>
+              <w:t>}</w:t>
+            </w:r>
+            <w:bookmarkStart w:id="0" w:name="_GoBack"/>
+            <w:bookmarkEnd w:id="0"/>
           </w:p>
         </w:tc>
       </w:tr>
@@ -1244,13 +1533,11 @@
                 <w:tab w:val="left" w:pos="1470"/>
               </w:tabs>
               <w:rPr>
-                <w:b/>
-                <w:bCs/>
-              </w:rPr>
-            </w:pPr>
-            <w:r>
-              <w:rPr>
-                <w:b/>
+                <w:bCs/>
+              </w:rPr>
+            </w:pPr>
+            <w:r>
+              <w:rPr>
                 <w:bCs/>
               </w:rPr>
               <w:t>${</w:t>
@@ -1258,7 +1545,6 @@
             <w:proofErr w:type="spellStart"/>
             <w:r>
               <w:rPr>
-                <w:b/>
                 <w:bCs/>
               </w:rPr>
               <w:t>sshort</w:t>
@@ -1266,7 +1552,6 @@
             <w:proofErr w:type="spellEnd"/>
             <w:r>
               <w:rPr>
-                <w:b/>
                 <w:bCs/>
               </w:rPr>
               <w:t>}</w:t>
@@ -1331,10 +1616,7 @@
         </w:tc>
       </w:tr>
     </w:tbl>
-    <w:p>
-      <w:bookmarkStart w:id="0" w:name="_GoBack"/>
-      <w:bookmarkEnd w:id="0"/>
-    </w:p>
+    <w:p/>
     <w:sectPr>
       <w:headerReference w:type="default" r:id="rId7"/>
       <w:footerReference w:type="default" r:id="rId8"/>
@@ -1348,7 +1630,7 @@
 </file>
 
 <file path=word/endnotes.xml><?xml version="1.0" encoding="utf-8"?>
-<w:endnotes xmlns:wpc="http://schemas.microsoft.com/office/word/2010/wordprocessingCanvas" xmlns:cx="http://schemas.microsoft.com/office/drawing/2014/chartex" xmlns:cx1="http://schemas.microsoft.com/office/drawing/2015/9/8/chartex" xmlns:cx2="http://schemas.microsoft.com/office/drawing/2015/10/21/chartex" xmlns:cx3="http://schemas.microsoft.com/office/drawing/2016/5/9/chartex" xmlns:cx4="http://schemas.microsoft.com/office/drawing/2016/5/10/chartex" xmlns:cx5="http://schemas.microsoft.com/office/drawing/2016/5/11/chartex" xmlns:mc="http://schemas.openxmlformats.org/markup-compatibility/2006" xmlns:o="urn:schemas-microsoft-com:office:office" xmlns:r="http://schemas.openxmlformats.org/officeDocument/2006/relationships" xmlns:m="http://schemas.openxmlformats.org/officeDocument/2006/math" xmlns:v="urn:schemas-microsoft-com:vml" xmlns:wp14="http://schemas.microsoft.com/office/word/2010/wordprocessingDrawing" xmlns:wp="http://schemas.openxmlformats.org/drawingml/2006/wordprocessingDrawing" xmlns:w10="urn:schemas-microsoft-com:office:word" xmlns:w="http://schemas.openxmlformats.org/wordprocessingml/2006/main" xmlns:w14="http://schemas.microsoft.com/office/word/2010/wordml" xmlns:w15="http://schemas.microsoft.com/office/word/2012/wordml" xmlns:w16se="http://schemas.microsoft.com/office/word/2015/wordml/symex" xmlns:wpg="http://schemas.microsoft.com/office/word/2010/wordprocessingGroup" xmlns:wpi="http://schemas.microsoft.com/office/word/2010/wordprocessingInk" xmlns:wne="http://schemas.microsoft.com/office/word/2006/wordml" xmlns:wps="http://schemas.microsoft.com/office/word/2010/wordprocessingShape" mc:Ignorable="w14 w15 w16se wp14">
+<w:endnotes xmlns:wpc="http://schemas.microsoft.com/office/word/2010/wordprocessingCanvas" xmlns:cx="http://schemas.microsoft.com/office/drawing/2014/chartex" xmlns:cx1="http://schemas.microsoft.com/office/drawing/2015/9/8/chartex" xmlns:cx2="http://schemas.microsoft.com/office/drawing/2015/10/21/chartex" xmlns:cx3="http://schemas.microsoft.com/office/drawing/2016/5/9/chartex" xmlns:cx4="http://schemas.microsoft.com/office/drawing/2016/5/10/chartex" xmlns:cx5="http://schemas.microsoft.com/office/drawing/2016/5/11/chartex" xmlns:cx6="http://schemas.microsoft.com/office/drawing/2016/5/12/chartex" xmlns:cx7="http://schemas.microsoft.com/office/drawing/2016/5/13/chartex" xmlns:cx8="http://schemas.microsoft.com/office/drawing/2016/5/14/chartex" xmlns:mc="http://schemas.openxmlformats.org/markup-compatibility/2006" xmlns:aink="http://schemas.microsoft.com/office/drawing/2016/ink" xmlns:am3d="http://schemas.microsoft.com/office/drawing/2017/model3d" xmlns:o="urn:schemas-microsoft-com:office:office" xmlns:r="http://schemas.openxmlformats.org/officeDocument/2006/relationships" xmlns:m="http://schemas.openxmlformats.org/officeDocument/2006/math" xmlns:v="urn:schemas-microsoft-com:vml" xmlns:wp14="http://schemas.microsoft.com/office/word/2010/wordprocessingDrawing" xmlns:wp="http://schemas.openxmlformats.org/drawingml/2006/wordprocessingDrawing" xmlns:w10="urn:schemas-microsoft-com:office:word" xmlns:w="http://schemas.openxmlformats.org/wordprocessingml/2006/main" xmlns:w14="http://schemas.microsoft.com/office/word/2010/wordml" xmlns:w15="http://schemas.microsoft.com/office/word/2012/wordml" xmlns:w16se="http://schemas.microsoft.com/office/word/2015/wordml/symex" xmlns:wpg="http://schemas.microsoft.com/office/word/2010/wordprocessingGroup" xmlns:wpi="http://schemas.microsoft.com/office/word/2010/wordprocessingInk" xmlns:wne="http://schemas.microsoft.com/office/word/2006/wordml" xmlns:wps="http://schemas.microsoft.com/office/word/2010/wordprocessingShape" mc:Ignorable="w14 w15 w16se wp14">
   <w:endnote w:type="separator" w:id="-1">
     <w:p>
       <w:pPr>
@@ -1373,7 +1655,7 @@
 </file>
 
 <file path=word/footer1.xml><?xml version="1.0" encoding="utf-8"?>
-<w:ftr xmlns:wpc="http://schemas.microsoft.com/office/word/2010/wordprocessingCanvas" xmlns:cx="http://schemas.microsoft.com/office/drawing/2014/chartex" xmlns:cx1="http://schemas.microsoft.com/office/drawing/2015/9/8/chartex" xmlns:cx2="http://schemas.microsoft.com/office/drawing/2015/10/21/chartex" xmlns:cx3="http://schemas.microsoft.com/office/drawing/2016/5/9/chartex" xmlns:cx4="http://schemas.microsoft.com/office/drawing/2016/5/10/chartex" xmlns:cx5="http://schemas.microsoft.com/office/drawing/2016/5/11/chartex" xmlns:mc="http://schemas.openxmlformats.org/markup-compatibility/2006" xmlns:o="urn:schemas-microsoft-com:office:office" xmlns:r="http://schemas.openxmlformats.org/officeDocument/2006/relationships" xmlns:m="http://schemas.openxmlformats.org/officeDocument/2006/math" xmlns:v="urn:schemas-microsoft-com:vml" xmlns:wp14="http://schemas.microsoft.com/office/word/2010/wordprocessingDrawing" xmlns:wp="http://schemas.openxmlformats.org/drawingml/2006/wordprocessingDrawing" xmlns:w10="urn:schemas-microsoft-com:office:word" xmlns:w="http://schemas.openxmlformats.org/wordprocessingml/2006/main" xmlns:w14="http://schemas.microsoft.com/office/word/2010/wordml" xmlns:w15="http://schemas.microsoft.com/office/word/2012/wordml" xmlns:w16se="http://schemas.microsoft.com/office/word/2015/wordml/symex" xmlns:wpg="http://schemas.microsoft.com/office/word/2010/wordprocessingGroup" xmlns:wpi="http://schemas.microsoft.com/office/word/2010/wordprocessingInk" xmlns:wne="http://schemas.microsoft.com/office/word/2006/wordml" xmlns:wps="http://schemas.microsoft.com/office/word/2010/wordprocessingShape" mc:Ignorable="w14 w15 w16se wp14">
+<w:ftr xmlns:wpc="http://schemas.microsoft.com/office/word/2010/wordprocessingCanvas" xmlns:cx="http://schemas.microsoft.com/office/drawing/2014/chartex" xmlns:cx1="http://schemas.microsoft.com/office/drawing/2015/9/8/chartex" xmlns:cx2="http://schemas.microsoft.com/office/drawing/2015/10/21/chartex" xmlns:cx3="http://schemas.microsoft.com/office/drawing/2016/5/9/chartex" xmlns:cx4="http://schemas.microsoft.com/office/drawing/2016/5/10/chartex" xmlns:cx5="http://schemas.microsoft.com/office/drawing/2016/5/11/chartex" xmlns:cx6="http://schemas.microsoft.com/office/drawing/2016/5/12/chartex" xmlns:cx7="http://schemas.microsoft.com/office/drawing/2016/5/13/chartex" xmlns:cx8="http://schemas.microsoft.com/office/drawing/2016/5/14/chartex" xmlns:mc="http://schemas.openxmlformats.org/markup-compatibility/2006" xmlns:aink="http://schemas.microsoft.com/office/drawing/2016/ink" xmlns:am3d="http://schemas.microsoft.com/office/drawing/2017/model3d" xmlns:o="urn:schemas-microsoft-com:office:office" xmlns:r="http://schemas.openxmlformats.org/officeDocument/2006/relationships" xmlns:m="http://schemas.openxmlformats.org/officeDocument/2006/math" xmlns:v="urn:schemas-microsoft-com:vml" xmlns:wp14="http://schemas.microsoft.com/office/word/2010/wordprocessingDrawing" xmlns:wp="http://schemas.openxmlformats.org/drawingml/2006/wordprocessingDrawing" xmlns:w10="urn:schemas-microsoft-com:office:word" xmlns:w="http://schemas.openxmlformats.org/wordprocessingml/2006/main" xmlns:w14="http://schemas.microsoft.com/office/word/2010/wordml" xmlns:w15="http://schemas.microsoft.com/office/word/2012/wordml" xmlns:w16se="http://schemas.microsoft.com/office/word/2015/wordml/symex" xmlns:wpg="http://schemas.microsoft.com/office/word/2010/wordprocessingGroup" xmlns:wpi="http://schemas.microsoft.com/office/word/2010/wordprocessingInk" xmlns:wne="http://schemas.microsoft.com/office/word/2006/wordml" xmlns:wps="http://schemas.microsoft.com/office/word/2010/wordprocessingShape" mc:Ignorable="w14 w15 w16se wp14">
   <w:p>
     <w:pPr>
       <w:pStyle w:val="Footer"/>
@@ -1449,7 +1731,7 @@
 </file>
 
 <file path=word/footnotes.xml><?xml version="1.0" encoding="utf-8"?>
-<w:footnotes xmlns:wpc="http://schemas.microsoft.com/office/word/2010/wordprocessingCanvas" xmlns:cx="http://schemas.microsoft.com/office/drawing/2014/chartex" xmlns:cx1="http://schemas.microsoft.com/office/drawing/2015/9/8/chartex" xmlns:cx2="http://schemas.microsoft.com/office/drawing/2015/10/21/chartex" xmlns:cx3="http://schemas.microsoft.com/office/drawing/2016/5/9/chartex" xmlns:cx4="http://schemas.microsoft.com/office/drawing/2016/5/10/chartex" xmlns:cx5="http://schemas.microsoft.com/office/drawing/2016/5/11/chartex" xmlns:mc="http://schemas.openxmlformats.org/markup-compatibility/2006" xmlns:o="urn:schemas-microsoft-com:office:office" xmlns:r="http://schemas.openxmlformats.org/officeDocument/2006/relationships" xmlns:m="http://schemas.openxmlformats.org/officeDocument/2006/math" xmlns:v="urn:schemas-microsoft-com:vml" xmlns:wp14="http://schemas.microsoft.com/office/word/2010/wordprocessingDrawing" xmlns:wp="http://schemas.openxmlformats.org/drawingml/2006/wordprocessingDrawing" xmlns:w10="urn:schemas-microsoft-com:office:word" xmlns:w="http://schemas.openxmlformats.org/wordprocessingml/2006/main" xmlns:w14="http://schemas.microsoft.com/office/word/2010/wordml" xmlns:w15="http://schemas.microsoft.com/office/word/2012/wordml" xmlns:w16se="http://schemas.microsoft.com/office/word/2015/wordml/symex" xmlns:wpg="http://schemas.microsoft.com/office/word/2010/wordprocessingGroup" xmlns:wpi="http://schemas.microsoft.com/office/word/2010/wordprocessingInk" xmlns:wne="http://schemas.microsoft.com/office/word/2006/wordml" xmlns:wps="http://schemas.microsoft.com/office/word/2010/wordprocessingShape" mc:Ignorable="w14 w15 w16se wp14">
+<w:footnotes xmlns:wpc="http://schemas.microsoft.com/office/word/2010/wordprocessingCanvas" xmlns:cx="http://schemas.microsoft.com/office/drawing/2014/chartex" xmlns:cx1="http://schemas.microsoft.com/office/drawing/2015/9/8/chartex" xmlns:cx2="http://schemas.microsoft.com/office/drawing/2015/10/21/chartex" xmlns:cx3="http://schemas.microsoft.com/office/drawing/2016/5/9/chartex" xmlns:cx4="http://schemas.microsoft.com/office/drawing/2016/5/10/chartex" xmlns:cx5="http://schemas.microsoft.com/office/drawing/2016/5/11/chartex" xmlns:cx6="http://schemas.microsoft.com/office/drawing/2016/5/12/chartex" xmlns:cx7="http://schemas.microsoft.com/office/drawing/2016/5/13/chartex" xmlns:cx8="http://schemas.microsoft.com/office/drawing/2016/5/14/chartex" xmlns:mc="http://schemas.openxmlformats.org/markup-compatibility/2006" xmlns:aink="http://schemas.microsoft.com/office/drawing/2016/ink" xmlns:am3d="http://schemas.microsoft.com/office/drawing/2017/model3d" xmlns:o="urn:schemas-microsoft-com:office:office" xmlns:r="http://schemas.openxmlformats.org/officeDocument/2006/relationships" xmlns:m="http://schemas.openxmlformats.org/officeDocument/2006/math" xmlns:v="urn:schemas-microsoft-com:vml" xmlns:wp14="http://schemas.microsoft.com/office/word/2010/wordprocessingDrawing" xmlns:wp="http://schemas.openxmlformats.org/drawingml/2006/wordprocessingDrawing" xmlns:w10="urn:schemas-microsoft-com:office:word" xmlns:w="http://schemas.openxmlformats.org/wordprocessingml/2006/main" xmlns:w14="http://schemas.microsoft.com/office/word/2010/wordml" xmlns:w15="http://schemas.microsoft.com/office/word/2012/wordml" xmlns:w16se="http://schemas.microsoft.com/office/word/2015/wordml/symex" xmlns:wpg="http://schemas.microsoft.com/office/word/2010/wordprocessingGroup" xmlns:wpi="http://schemas.microsoft.com/office/word/2010/wordprocessingInk" xmlns:wne="http://schemas.microsoft.com/office/word/2006/wordml" xmlns:wps="http://schemas.microsoft.com/office/word/2010/wordprocessingShape" mc:Ignorable="w14 w15 w16se wp14">
   <w:footnote w:type="separator" w:id="-1">
     <w:p>
       <w:pPr>
@@ -1474,7 +1756,7 @@
 </file>
 
 <file path=word/header1.xml><?xml version="1.0" encoding="utf-8"?>
-<w:hdr xmlns:wpc="http://schemas.microsoft.com/office/word/2010/wordprocessingCanvas" xmlns:cx="http://schemas.microsoft.com/office/drawing/2014/chartex" xmlns:cx1="http://schemas.microsoft.com/office/drawing/2015/9/8/chartex" xmlns:cx2="http://schemas.microsoft.com/office/drawing/2015/10/21/chartex" xmlns:cx3="http://schemas.microsoft.com/office/drawing/2016/5/9/chartex" xmlns:cx4="http://schemas.microsoft.com/office/drawing/2016/5/10/chartex" xmlns:cx5="http://schemas.microsoft.com/office/drawing/2016/5/11/chartex" xmlns:mc="http://schemas.openxmlformats.org/markup-compatibility/2006" xmlns:o="urn:schemas-microsoft-com:office:office" xmlns:r="http://schemas.openxmlformats.org/officeDocument/2006/relationships" xmlns:m="http://schemas.openxmlformats.org/officeDocument/2006/math" xmlns:v="urn:schemas-microsoft-com:vml" xmlns:wp14="http://schemas.microsoft.com/office/word/2010/wordprocessingDrawing" xmlns:wp="http://schemas.openxmlformats.org/drawingml/2006/wordprocessingDrawing" xmlns:w10="urn:schemas-microsoft-com:office:word" xmlns:w="http://schemas.openxmlformats.org/wordprocessingml/2006/main" xmlns:w14="http://schemas.microsoft.com/office/word/2010/wordml" xmlns:w15="http://schemas.microsoft.com/office/word/2012/wordml" xmlns:w16se="http://schemas.microsoft.com/office/word/2015/wordml/symex" xmlns:wpg="http://schemas.microsoft.com/office/word/2010/wordprocessingGroup" xmlns:wpi="http://schemas.microsoft.com/office/word/2010/wordprocessingInk" xmlns:wne="http://schemas.microsoft.com/office/word/2006/wordml" xmlns:wps="http://schemas.microsoft.com/office/word/2010/wordprocessingShape" mc:Ignorable="w14 w15 w16se wp14">
+<w:hdr xmlns:wpc="http://schemas.microsoft.com/office/word/2010/wordprocessingCanvas" xmlns:cx="http://schemas.microsoft.com/office/drawing/2014/chartex" xmlns:cx1="http://schemas.microsoft.com/office/drawing/2015/9/8/chartex" xmlns:cx2="http://schemas.microsoft.com/office/drawing/2015/10/21/chartex" xmlns:cx3="http://schemas.microsoft.com/office/drawing/2016/5/9/chartex" xmlns:cx4="http://schemas.microsoft.com/office/drawing/2016/5/10/chartex" xmlns:cx5="http://schemas.microsoft.com/office/drawing/2016/5/11/chartex" xmlns:cx6="http://schemas.microsoft.com/office/drawing/2016/5/12/chartex" xmlns:cx7="http://schemas.microsoft.com/office/drawing/2016/5/13/chartex" xmlns:cx8="http://schemas.microsoft.com/office/drawing/2016/5/14/chartex" xmlns:mc="http://schemas.openxmlformats.org/markup-compatibility/2006" xmlns:aink="http://schemas.microsoft.com/office/drawing/2016/ink" xmlns:am3d="http://schemas.microsoft.com/office/drawing/2017/model3d" xmlns:o="urn:schemas-microsoft-com:office:office" xmlns:r="http://schemas.openxmlformats.org/officeDocument/2006/relationships" xmlns:m="http://schemas.openxmlformats.org/officeDocument/2006/math" xmlns:v="urn:schemas-microsoft-com:vml" xmlns:wp14="http://schemas.microsoft.com/office/word/2010/wordprocessingDrawing" xmlns:wp="http://schemas.openxmlformats.org/drawingml/2006/wordprocessingDrawing" xmlns:w10="urn:schemas-microsoft-com:office:word" xmlns:w="http://schemas.openxmlformats.org/wordprocessingml/2006/main" xmlns:w14="http://schemas.microsoft.com/office/word/2010/wordml" xmlns:w15="http://schemas.microsoft.com/office/word/2012/wordml" xmlns:w16se="http://schemas.microsoft.com/office/word/2015/wordml/symex" xmlns:wpg="http://schemas.microsoft.com/office/word/2010/wordprocessingGroup" xmlns:wpi="http://schemas.microsoft.com/office/word/2010/wordprocessingInk" xmlns:wne="http://schemas.microsoft.com/office/word/2006/wordml" xmlns:wps="http://schemas.microsoft.com/office/word/2010/wordprocessingShape" mc:Ignorable="w14 w15 w16se wp14">
   <w:p>
     <w:pPr>
       <w:pStyle w:val="Header"/>
@@ -1665,7 +1947,7 @@
       </w:pPr>
     </w:pPrDefault>
   </w:docDefaults>
-  <w:latentStyles w:defLockedState="0" w:defUIPriority="99" w:defSemiHidden="0" w:defUnhideWhenUsed="0" w:defQFormat="0" w:count="374">
+  <w:latentStyles w:defLockedState="0" w:defUIPriority="99" w:defSemiHidden="0" w:defUnhideWhenUsed="0" w:defQFormat="0" w:count="375">
     <w:lsdException w:name="Normal" w:uiPriority="0" w:qFormat="1"/>
     <w:lsdException w:name="heading 1" w:uiPriority="9" w:qFormat="1"/>
     <w:lsdException w:name="heading 2" w:semiHidden="1" w:uiPriority="9" w:unhideWhenUsed="1" w:qFormat="1"/>
@@ -2040,6 +2322,7 @@
     <w:lsdException w:name="Mention" w:semiHidden="1" w:unhideWhenUsed="1"/>
     <w:lsdException w:name="Smart Hyperlink" w:semiHidden="1" w:unhideWhenUsed="1"/>
     <w:lsdException w:name="Hashtag" w:semiHidden="1" w:unhideWhenUsed="1"/>
+    <w:lsdException w:name="Unresolved Mention" w:semiHidden="1" w:unhideWhenUsed="1"/>
   </w:latentStyles>
   <w:style w:type="paragraph" w:default="1" w:styleId="Normal">
     <w:name w:val="Normal"/>
@@ -2438,7 +2721,7 @@
 </file>
 
 <file path=customXml/itemProps1.xml><?xml version="1.0" encoding="utf-8"?>
-<ds:datastoreItem xmlns:ds="http://schemas.openxmlformats.org/officeDocument/2006/customXml" ds:itemID="{4A5613EC-6453-4C6A-BACF-BF9618315EE4}">
+<ds:datastoreItem xmlns:ds="http://schemas.openxmlformats.org/officeDocument/2006/customXml" ds:itemID="{73B7E952-2DB0-4A2A-816A-2F0AB3A3BB84}">
   <ds:schemaRefs>
     <ds:schemaRef ds:uri="http://schemas.openxmlformats.org/officeDocument/2006/bibliography"/>
   </ds:schemaRefs>

</xml_diff>

<commit_message>
delete ${class_logo} marker add ${school_logo} marker
</commit_message>
<xml_diff>
--- a/template/grades_report.docx
+++ b/template/grades_report.docx
@@ -1,21 +1,31 @@
 
 <file path=word/document.xml><?xml version="1.0" encoding="utf-8"?>
-<w:document xmlns:wpc="http://schemas.microsoft.com/office/word/2010/wordprocessingCanvas" xmlns:mc="http://schemas.openxmlformats.org/markup-compatibility/2006" xmlns:o="urn:schemas-microsoft-com:office:office" xmlns:r="http://schemas.openxmlformats.org/officeDocument/2006/relationships" xmlns:m="http://schemas.openxmlformats.org/officeDocument/2006/math" xmlns:v="urn:schemas-microsoft-com:vml" xmlns:wp14="http://schemas.microsoft.com/office/word/2010/wordprocessingDrawing" xmlns:wp="http://schemas.openxmlformats.org/drawingml/2006/wordprocessingDrawing" xmlns:w10="urn:schemas-microsoft-com:office:word" xmlns:w="http://schemas.openxmlformats.org/wordprocessingml/2006/main" xmlns:w14="http://schemas.microsoft.com/office/word/2010/wordml" xmlns:w15="http://schemas.microsoft.com/office/word/2012/wordml" xmlns:wpg="http://schemas.microsoft.com/office/word/2010/wordprocessingGroup" xmlns:wpi="http://schemas.microsoft.com/office/word/2010/wordprocessingInk" xmlns:wne="http://schemas.microsoft.com/office/word/2006/wordml" xmlns:wps="http://schemas.microsoft.com/office/word/2010/wordprocessingShape" mc:Ignorable="w14 w15 wp14">
+<w:document xmlns:wpc="http://schemas.microsoft.com/office/word/2010/wordprocessingCanvas" xmlns:cx="http://schemas.microsoft.com/office/drawing/2014/chartex" xmlns:cx1="http://schemas.microsoft.com/office/drawing/2015/9/8/chartex" xmlns:cx2="http://schemas.microsoft.com/office/drawing/2015/10/21/chartex" xmlns:cx3="http://schemas.microsoft.com/office/drawing/2016/5/9/chartex" xmlns:cx4="http://schemas.microsoft.com/office/drawing/2016/5/10/chartex" xmlns:cx5="http://schemas.microsoft.com/office/drawing/2016/5/11/chartex" xmlns:cx6="http://schemas.microsoft.com/office/drawing/2016/5/12/chartex" xmlns:cx7="http://schemas.microsoft.com/office/drawing/2016/5/13/chartex" xmlns:cx8="http://schemas.microsoft.com/office/drawing/2016/5/14/chartex" xmlns:mc="http://schemas.openxmlformats.org/markup-compatibility/2006" xmlns:aink="http://schemas.microsoft.com/office/drawing/2016/ink" xmlns:am3d="http://schemas.microsoft.com/office/drawing/2017/model3d" xmlns:o="urn:schemas-microsoft-com:office:office" xmlns:r="http://schemas.openxmlformats.org/officeDocument/2006/relationships" xmlns:m="http://schemas.openxmlformats.org/officeDocument/2006/math" xmlns:v="urn:schemas-microsoft-com:vml" xmlns:wp14="http://schemas.microsoft.com/office/word/2010/wordprocessingDrawing" xmlns:wp="http://schemas.openxmlformats.org/drawingml/2006/wordprocessingDrawing" xmlns:w10="urn:schemas-microsoft-com:office:word" xmlns:w="http://schemas.openxmlformats.org/wordprocessingml/2006/main" xmlns:w14="http://schemas.microsoft.com/office/word/2010/wordml" xmlns:w15="http://schemas.microsoft.com/office/word/2012/wordml" xmlns:w16cid="http://schemas.microsoft.com/office/word/2016/wordml/cid" xmlns:w16se="http://schemas.microsoft.com/office/word/2015/wordml/symex" xmlns:wpg="http://schemas.microsoft.com/office/word/2010/wordprocessingGroup" xmlns:wpi="http://schemas.microsoft.com/office/word/2010/wordprocessingInk" xmlns:wne="http://schemas.microsoft.com/office/word/2006/wordml" xmlns:wps="http://schemas.microsoft.com/office/word/2010/wordprocessingShape" mc:Ignorable="w14 w15 w16se w16cid wp14">
   <w:body>
     <w:p>
       <w:pPr>
         <w:jc w:val="right"/>
       </w:pPr>
+      <w:r>
+        <w:t>${</w:t>
+      </w:r>
+      <w:r>
+        <w:t>school</w:t>
+      </w:r>
       <w:bookmarkStart w:id="0" w:name="_GoBack"/>
+      <w:bookmarkEnd w:id="0"/>
       <w:r>
-        <w:t>${class_logo}</w:t>
+        <w:t>_logo}</w:t>
       </w:r>
     </w:p>
-    <w:bookmarkEnd w:id="0"/>
     <w:tbl>
       <w:tblPr>
-        <w:tblStyle w:val="a3"/>
-        <w:tblW w:w="0" w:type="auto"/>
+        <w:tblStyle w:val="ac"/>
+        <w:tblW w:w="4531" w:type="dxa"/>
+        <w:tblCellMar>
+          <w:left w:w="0" w:type="dxa"/>
+          <w:right w:w="0" w:type="dxa"/>
+        </w:tblCellMar>
         <w:tblLook w:val="04A0" w:firstRow="1" w:lastRow="0" w:firstColumn="1" w:lastColumn="0" w:noHBand="0" w:noVBand="1"/>
       </w:tblPr>
       <w:tblGrid>
@@ -25,34 +35,31 @@
       <w:tr>
         <w:tc>
           <w:tcPr>
-            <w:tcW w:w="3865" w:type="dxa"/>
+            <w:tcW w:w="3864" w:type="dxa"/>
+            <w:shd w:val="clear" w:color="auto" w:fill="auto"/>
+          </w:tcPr>
+          <w:p>
+            <w:pPr>
+              <w:spacing w:after="0" w:line="240" w:lineRule="auto"/>
+              <w:rPr>
+                <w:b/>
+              </w:rPr>
+            </w:pPr>
+          </w:p>
+        </w:tc>
+        <w:tc>
+          <w:tcPr>
+            <w:tcW w:w="666" w:type="dxa"/>
+            <w:shd w:val="clear" w:color="auto" w:fill="auto"/>
             <w:tcMar>
-              <w:left w:w="0" w:type="dxa"/>
-              <w:right w:w="0" w:type="dxa"/>
-            </w:tcMar>
-            <w:hideMark/>
-          </w:tcPr>
-          <w:p>
-            <w:pPr>
-              <w:rPr>
-                <w:b/>
-              </w:rPr>
-            </w:pPr>
-          </w:p>
-        </w:tc>
-        <w:tc>
-          <w:tcPr>
-            <w:tcW w:w="666" w:type="dxa"/>
-            <w:noWrap/>
-            <w:tcMar>
-              <w:left w:w="113" w:type="dxa"/>
+              <w:left w:w="103" w:type="dxa"/>
               <w:right w:w="113" w:type="dxa"/>
             </w:tcMar>
             <w:vAlign w:val="center"/>
-            <w:hideMark/>
-          </w:tcPr>
-          <w:p>
-            <w:pPr>
+          </w:tcPr>
+          <w:p>
+            <w:pPr>
+              <w:spacing w:after="0" w:line="240" w:lineRule="auto"/>
               <w:jc w:val="center"/>
               <w:rPr>
                 <w:b/>
@@ -72,40 +79,37 @@
       <w:tr>
         <w:tc>
           <w:tcPr>
-            <w:tcW w:w="3865" w:type="dxa"/>
+            <w:tcW w:w="3864" w:type="dxa"/>
+            <w:shd w:val="clear" w:color="auto" w:fill="auto"/>
+          </w:tcPr>
+          <w:p>
+            <w:pPr>
+              <w:spacing w:after="0" w:line="240" w:lineRule="auto"/>
+              <w:rPr>
+                <w:bCs/>
+              </w:rPr>
+            </w:pPr>
+            <w:r>
+              <w:rPr>
+                <w:bCs/>
+              </w:rPr>
+              <w:t>${student}</w:t>
+            </w:r>
+          </w:p>
+        </w:tc>
+        <w:tc>
+          <w:tcPr>
+            <w:tcW w:w="666" w:type="dxa"/>
+            <w:shd w:val="clear" w:color="auto" w:fill="auto"/>
             <w:tcMar>
-              <w:left w:w="0" w:type="dxa"/>
-              <w:right w:w="0" w:type="dxa"/>
-            </w:tcMar>
-            <w:hideMark/>
-          </w:tcPr>
-          <w:p>
-            <w:pPr>
-              <w:rPr>
-                <w:bCs/>
-              </w:rPr>
-            </w:pPr>
-            <w:r>
-              <w:rPr>
-                <w:bCs/>
-              </w:rPr>
-              <w:t>${student}</w:t>
-            </w:r>
-          </w:p>
-        </w:tc>
-        <w:tc>
-          <w:tcPr>
-            <w:tcW w:w="666" w:type="dxa"/>
-            <w:noWrap/>
-            <w:tcMar>
-              <w:left w:w="113" w:type="dxa"/>
+              <w:left w:w="103" w:type="dxa"/>
               <w:right w:w="113" w:type="dxa"/>
             </w:tcMar>
             <w:vAlign w:val="center"/>
-            <w:hideMark/>
-          </w:tcPr>
-          <w:p>
-            <w:pPr>
+          </w:tcPr>
+          <w:p>
+            <w:pPr>
+              <w:spacing w:after="0" w:line="240" w:lineRule="auto"/>
               <w:jc w:val="center"/>
             </w:pPr>
             <w:r>
@@ -118,51 +122,49 @@
     <w:p/>
     <w:tbl>
       <w:tblPr>
-        <w:tblStyle w:val="a3"/>
-        <w:tblW w:w="2375" w:type="pct"/>
+        <w:tblStyle w:val="ac"/>
+        <w:tblW w:w="2350" w:type="pct"/>
+        <w:tblCellMar>
+          <w:left w:w="0" w:type="dxa"/>
+          <w:right w:w="0" w:type="dxa"/>
+        </w:tblCellMar>
         <w:tblLook w:val="04A0" w:firstRow="1" w:lastRow="0" w:firstColumn="1" w:lastColumn="0" w:noHBand="0" w:noVBand="1"/>
       </w:tblPr>
       <w:tblGrid>
-        <w:gridCol w:w="3852"/>
+        <w:gridCol w:w="3805"/>
         <w:gridCol w:w="554"/>
-        <w:gridCol w:w="719"/>
+        <w:gridCol w:w="712"/>
       </w:tblGrid>
       <w:tr>
         <w:tc>
           <w:tcPr>
-            <w:tcW w:w="3865" w:type="dxa"/>
-            <w:tcMar>
-              <w:left w:w="0" w:type="dxa"/>
-              <w:right w:w="0" w:type="dxa"/>
-            </w:tcMar>
+            <w:tcW w:w="3815" w:type="dxa"/>
+            <w:shd w:val="clear" w:color="auto" w:fill="auto"/>
             <w:vAlign w:val="center"/>
-            <w:hideMark/>
-          </w:tcPr>
-          <w:p>
-            <w:pPr>
-              <w:keepNext/>
-              <w:keepLines/>
-              <w:rPr>
-                <w:b/>
-              </w:rPr>
-            </w:pPr>
-          </w:p>
-        </w:tc>
-        <w:tc>
-          <w:tcPr>
-            <w:tcW w:w="1260" w:type="dxa"/>
+          </w:tcPr>
+          <w:p>
+            <w:pPr>
+              <w:keepNext/>
+              <w:keepLines/>
+              <w:spacing w:after="0" w:line="240" w:lineRule="auto"/>
+              <w:rPr>
+                <w:b/>
+              </w:rPr>
+            </w:pPr>
+          </w:p>
+        </w:tc>
+        <w:tc>
+          <w:tcPr>
+            <w:tcW w:w="1261" w:type="dxa"/>
             <w:gridSpan w:val="2"/>
-            <w:tcMar>
-              <w:left w:w="0" w:type="dxa"/>
-              <w:right w:w="0" w:type="dxa"/>
-            </w:tcMar>
+            <w:shd w:val="clear" w:color="auto" w:fill="auto"/>
             <w:vAlign w:val="center"/>
-            <w:hideMark/>
-          </w:tcPr>
-          <w:p>
-            <w:pPr>
-              <w:keepNext/>
-              <w:keepLines/>
+          </w:tcPr>
+          <w:p>
+            <w:pPr>
+              <w:keepNext/>
+              <w:keepLines/>
+              <w:spacing w:after="0" w:line="240" w:lineRule="auto"/>
               <w:jc w:val="center"/>
               <w:rPr>
                 <w:b/>
@@ -174,7 +176,23 @@
                 <w:b/>
                 <w:bCs/>
               </w:rPr>
-              <w:t>${gs}</w:t>
+              <w:t>${</w:t>
+            </w:r>
+            <w:proofErr w:type="spellStart"/>
+            <w:r>
+              <w:rPr>
+                <w:b/>
+                <w:bCs/>
+              </w:rPr>
+              <w:t>gs</w:t>
+            </w:r>
+            <w:proofErr w:type="spellEnd"/>
+            <w:r>
+              <w:rPr>
+                <w:b/>
+                <w:bCs/>
+              </w:rPr>
+              <w:t>}</w:t>
             </w:r>
           </w:p>
         </w:tc>
@@ -182,13 +200,9 @@
       <w:tr>
         <w:tc>
           <w:tcPr>
-            <w:tcW w:w="3865" w:type="dxa"/>
-            <w:tcMar>
-              <w:left w:w="0" w:type="dxa"/>
-              <w:right w:w="0" w:type="dxa"/>
-            </w:tcMar>
+            <w:tcW w:w="3815" w:type="dxa"/>
+            <w:shd w:val="clear" w:color="auto" w:fill="auto"/>
             <w:vAlign w:val="center"/>
-            <w:hideMark/>
           </w:tcPr>
           <w:p>
             <w:pPr>
@@ -197,56 +211,82 @@
               <w:tabs>
                 <w:tab w:val="left" w:pos="1470"/>
               </w:tabs>
-              <w:rPr>
-                <w:bCs/>
-              </w:rPr>
-            </w:pPr>
-            <w:r>
-              <w:rPr>
-                <w:bCs/>
-              </w:rPr>
-              <w:t>${gsstudent}</w:t>
-            </w:r>
-          </w:p>
-        </w:tc>
-        <w:tc>
-          <w:tcPr>
-            <w:tcW w:w="540" w:type="dxa"/>
-            <w:tcMar>
-              <w:left w:w="0" w:type="dxa"/>
-              <w:right w:w="0" w:type="dxa"/>
-            </w:tcMar>
+              <w:spacing w:after="0" w:line="240" w:lineRule="auto"/>
+              <w:rPr>
+                <w:bCs/>
+              </w:rPr>
+            </w:pPr>
+            <w:r>
+              <w:rPr>
+                <w:bCs/>
+              </w:rPr>
+              <w:t>${</w:t>
+            </w:r>
+            <w:proofErr w:type="spellStart"/>
+            <w:r>
+              <w:rPr>
+                <w:bCs/>
+              </w:rPr>
+              <w:t>gsstudent</w:t>
+            </w:r>
+            <w:proofErr w:type="spellEnd"/>
+            <w:r>
+              <w:rPr>
+                <w:bCs/>
+              </w:rPr>
+              <w:t>}</w:t>
+            </w:r>
+          </w:p>
+        </w:tc>
+        <w:tc>
+          <w:tcPr>
+            <w:tcW w:w="548" w:type="dxa"/>
+            <w:shd w:val="clear" w:color="auto" w:fill="auto"/>
             <w:vAlign w:val="center"/>
-            <w:hideMark/>
-          </w:tcPr>
-          <w:p>
-            <w:pPr>
-              <w:keepNext/>
-              <w:keepLines/>
+          </w:tcPr>
+          <w:p>
+            <w:pPr>
+              <w:keepNext/>
+              <w:keepLines/>
+              <w:spacing w:after="0" w:line="240" w:lineRule="auto"/>
               <w:jc w:val="center"/>
             </w:pPr>
             <w:r>
-              <w:t>${gsg}</w:t>
-            </w:r>
-          </w:p>
-        </w:tc>
-        <w:tc>
-          <w:tcPr>
-            <w:tcW w:w="720" w:type="dxa"/>
-            <w:tcMar>
-              <w:left w:w="0" w:type="dxa"/>
-              <w:right w:w="0" w:type="dxa"/>
-            </w:tcMar>
+              <w:t>${</w:t>
+            </w:r>
+            <w:proofErr w:type="spellStart"/>
+            <w:r>
+              <w:t>gsg</w:t>
+            </w:r>
+            <w:proofErr w:type="spellEnd"/>
+            <w:r>
+              <w:t>}</w:t>
+            </w:r>
+          </w:p>
+        </w:tc>
+        <w:tc>
+          <w:tcPr>
+            <w:tcW w:w="713" w:type="dxa"/>
+            <w:shd w:val="clear" w:color="auto" w:fill="auto"/>
             <w:vAlign w:val="center"/>
           </w:tcPr>
           <w:p>
             <w:pPr>
               <w:keepNext/>
               <w:keepLines/>
+              <w:spacing w:after="0" w:line="240" w:lineRule="auto"/>
               <w:jc w:val="center"/>
             </w:pPr>
             <w:r>
-              <w:t>${gss}</w:t>
+              <w:t>${</w:t>
+            </w:r>
+            <w:proofErr w:type="spellStart"/>
+            <w:r>
+              <w:t>gss</w:t>
+            </w:r>
+            <w:proofErr w:type="spellEnd"/>
+            <w:r>
+              <w:t>}</w:t>
             </w:r>
           </w:p>
         </w:tc>
@@ -255,51 +295,49 @@
     <w:p/>
     <w:tbl>
       <w:tblPr>
-        <w:tblStyle w:val="a3"/>
+        <w:tblStyle w:val="ac"/>
         <w:tblW w:w="5000" w:type="pct"/>
-        <w:tblLayout w:type="fixed"/>
+        <w:tblCellMar>
+          <w:left w:w="0" w:type="dxa"/>
+          <w:right w:w="0" w:type="dxa"/>
+        </w:tblCellMar>
         <w:tblLook w:val="04A0" w:firstRow="1" w:lastRow="0" w:firstColumn="1" w:lastColumn="0" w:noHBand="0" w:noVBand="1"/>
       </w:tblPr>
       <w:tblGrid>
-        <w:gridCol w:w="3862"/>
-        <w:gridCol w:w="540"/>
-        <w:gridCol w:w="6388"/>
+        <w:gridCol w:w="3816"/>
+        <w:gridCol w:w="672"/>
+        <w:gridCol w:w="6302"/>
       </w:tblGrid>
       <w:tr>
         <w:tc>
           <w:tcPr>
-            <w:tcW w:w="3862" w:type="dxa"/>
-            <w:tcMar>
-              <w:left w:w="0" w:type="dxa"/>
-              <w:right w:w="0" w:type="dxa"/>
-            </w:tcMar>
+            <w:tcW w:w="3865" w:type="dxa"/>
+            <w:shd w:val="clear" w:color="auto" w:fill="auto"/>
             <w:vAlign w:val="center"/>
-            <w:hideMark/>
-          </w:tcPr>
-          <w:p>
-            <w:pPr>
-              <w:keepNext/>
-              <w:keepLines/>
-              <w:rPr>
-                <w:b/>
-              </w:rPr>
-            </w:pPr>
-          </w:p>
-        </w:tc>
-        <w:tc>
-          <w:tcPr>
-            <w:tcW w:w="6928" w:type="dxa"/>
+          </w:tcPr>
+          <w:p>
+            <w:pPr>
+              <w:keepNext/>
+              <w:keepLines/>
+              <w:spacing w:after="0" w:line="240" w:lineRule="auto"/>
+              <w:rPr>
+                <w:b/>
+              </w:rPr>
+            </w:pPr>
+          </w:p>
+        </w:tc>
+        <w:tc>
+          <w:tcPr>
+            <w:tcW w:w="6935" w:type="dxa"/>
             <w:gridSpan w:val="2"/>
-            <w:tcMar>
-              <w:left w:w="0" w:type="dxa"/>
-              <w:right w:w="0" w:type="dxa"/>
-            </w:tcMar>
+            <w:shd w:val="clear" w:color="auto" w:fill="auto"/>
             <w:vAlign w:val="center"/>
           </w:tcPr>
           <w:p>
             <w:pPr>
               <w:keepNext/>
               <w:keepLines/>
+              <w:spacing w:after="0" w:line="240" w:lineRule="auto"/>
               <w:rPr>
                 <w:b/>
                 <w:bCs/>
@@ -319,13 +357,9 @@
       <w:tr>
         <w:tc>
           <w:tcPr>
-            <w:tcW w:w="3862" w:type="dxa"/>
-            <w:tcMar>
-              <w:left w:w="0" w:type="dxa"/>
-              <w:right w:w="0" w:type="dxa"/>
-            </w:tcMar>
+            <w:tcW w:w="3865" w:type="dxa"/>
+            <w:shd w:val="clear" w:color="auto" w:fill="auto"/>
             <w:vAlign w:val="center"/>
-            <w:hideMark/>
           </w:tcPr>
           <w:p>
             <w:pPr>
@@ -334,32 +368,44 @@
               <w:tabs>
                 <w:tab w:val="left" w:pos="1470"/>
               </w:tabs>
-              <w:rPr>
-                <w:bCs/>
-              </w:rPr>
-            </w:pPr>
-            <w:r>
-              <w:rPr>
-                <w:bCs/>
-              </w:rPr>
-              <w:t>${prostudent}</w:t>
-            </w:r>
-          </w:p>
-        </w:tc>
-        <w:tc>
-          <w:tcPr>
-            <w:tcW w:w="540" w:type="dxa"/>
-            <w:tcMar>
-              <w:left w:w="0" w:type="dxa"/>
-              <w:right w:w="0" w:type="dxa"/>
-            </w:tcMar>
+              <w:spacing w:after="0" w:line="240" w:lineRule="auto"/>
+              <w:rPr>
+                <w:bCs/>
+              </w:rPr>
+            </w:pPr>
+            <w:r>
+              <w:rPr>
+                <w:bCs/>
+              </w:rPr>
+              <w:t>${</w:t>
+            </w:r>
+            <w:proofErr w:type="spellStart"/>
+            <w:r>
+              <w:rPr>
+                <w:bCs/>
+              </w:rPr>
+              <w:t>prostudent</w:t>
+            </w:r>
+            <w:proofErr w:type="spellEnd"/>
+            <w:r>
+              <w:rPr>
+                <w:bCs/>
+              </w:rPr>
+              <w:t>}</w:t>
+            </w:r>
+          </w:p>
+        </w:tc>
+        <w:tc>
+          <w:tcPr>
+            <w:tcW w:w="541" w:type="dxa"/>
+            <w:shd w:val="clear" w:color="auto" w:fill="auto"/>
             <w:vAlign w:val="center"/>
-            <w:hideMark/>
-          </w:tcPr>
-          <w:p>
-            <w:pPr>
-              <w:keepNext/>
-              <w:keepLines/>
+          </w:tcPr>
+          <w:p>
+            <w:pPr>
+              <w:keepNext/>
+              <w:keepLines/>
+              <w:spacing w:after="0" w:line="240" w:lineRule="auto"/>
               <w:jc w:val="center"/>
             </w:pPr>
             <w:r>
@@ -369,20 +415,26 @@
         </w:tc>
         <w:tc>
           <w:tcPr>
-            <w:tcW w:w="6388" w:type="dxa"/>
-            <w:tcMar>
-              <w:left w:w="0" w:type="dxa"/>
-              <w:right w:w="0" w:type="dxa"/>
-            </w:tcMar>
+            <w:tcW w:w="6394" w:type="dxa"/>
+            <w:shd w:val="clear" w:color="auto" w:fill="auto"/>
             <w:vAlign w:val="center"/>
           </w:tcPr>
           <w:p>
             <w:pPr>
               <w:keepNext/>
               <w:keepLines/>
-            </w:pPr>
-            <w:r>
-              <w:t>${prodescription}</w:t>
+              <w:spacing w:after="0" w:line="240" w:lineRule="auto"/>
+            </w:pPr>
+            <w:r>
+              <w:t>${</w:t>
+            </w:r>
+            <w:proofErr w:type="spellStart"/>
+            <w:r>
+              <w:t>prodescription</w:t>
+            </w:r>
+            <w:proofErr w:type="spellEnd"/>
+            <w:r>
+              <w:t>}</w:t>
             </w:r>
           </w:p>
         </w:tc>
@@ -391,9 +443,12 @@
     <w:p/>
     <w:tbl>
       <w:tblPr>
-        <w:tblStyle w:val="a3"/>
+        <w:tblStyle w:val="ac"/>
         <w:tblW w:w="5000" w:type="pct"/>
-        <w:tblLayout w:type="fixed"/>
+        <w:tblCellMar>
+          <w:left w:w="0" w:type="dxa"/>
+          <w:right w:w="0" w:type="dxa"/>
+        </w:tblCellMar>
         <w:tblLook w:val="04A0" w:firstRow="1" w:lastRow="0" w:firstColumn="1" w:lastColumn="0" w:noHBand="0" w:noVBand="1"/>
       </w:tblPr>
       <w:tblGrid>
@@ -403,37 +458,32 @@
       <w:tr>
         <w:tc>
           <w:tcPr>
-            <w:tcW w:w="3862" w:type="dxa"/>
-            <w:tcMar>
-              <w:left w:w="0" w:type="dxa"/>
-              <w:right w:w="0" w:type="dxa"/>
-            </w:tcMar>
+            <w:tcW w:w="3865" w:type="dxa"/>
+            <w:shd w:val="clear" w:color="auto" w:fill="auto"/>
             <w:vAlign w:val="center"/>
-            <w:hideMark/>
-          </w:tcPr>
-          <w:p>
-            <w:pPr>
-              <w:keepNext/>
-              <w:keepLines/>
-              <w:rPr>
-                <w:b/>
-              </w:rPr>
-            </w:pPr>
-          </w:p>
-        </w:tc>
-        <w:tc>
-          <w:tcPr>
-            <w:tcW w:w="6928" w:type="dxa"/>
-            <w:tcMar>
-              <w:left w:w="0" w:type="dxa"/>
-              <w:right w:w="0" w:type="dxa"/>
-            </w:tcMar>
+          </w:tcPr>
+          <w:p>
+            <w:pPr>
+              <w:keepNext/>
+              <w:keepLines/>
+              <w:spacing w:after="0" w:line="240" w:lineRule="auto"/>
+              <w:rPr>
+                <w:b/>
+              </w:rPr>
+            </w:pPr>
+          </w:p>
+        </w:tc>
+        <w:tc>
+          <w:tcPr>
+            <w:tcW w:w="6934" w:type="dxa"/>
+            <w:shd w:val="clear" w:color="auto" w:fill="auto"/>
             <w:vAlign w:val="center"/>
           </w:tcPr>
           <w:p>
             <w:pPr>
               <w:keepNext/>
               <w:keepLines/>
+              <w:spacing w:after="0" w:line="240" w:lineRule="auto"/>
               <w:rPr>
                 <w:b/>
                 <w:bCs/>
@@ -453,13 +503,9 @@
       <w:tr>
         <w:tc>
           <w:tcPr>
-            <w:tcW w:w="3862" w:type="dxa"/>
-            <w:tcMar>
-              <w:left w:w="0" w:type="dxa"/>
-              <w:right w:w="0" w:type="dxa"/>
-            </w:tcMar>
+            <w:tcW w:w="3865" w:type="dxa"/>
+            <w:shd w:val="clear" w:color="auto" w:fill="auto"/>
             <w:vAlign w:val="center"/>
-            <w:hideMark/>
           </w:tcPr>
           <w:p>
             <w:pPr>
@@ -468,35 +514,55 @@
               <w:tabs>
                 <w:tab w:val="left" w:pos="1470"/>
               </w:tabs>
-              <w:rPr>
-                <w:bCs/>
-              </w:rPr>
-            </w:pPr>
-            <w:r>
-              <w:rPr>
-                <w:bCs/>
-              </w:rPr>
-              <w:t>${agstudent}</w:t>
-            </w:r>
-          </w:p>
-        </w:tc>
-        <w:tc>
-          <w:tcPr>
-            <w:tcW w:w="6928" w:type="dxa"/>
-            <w:tcMar>
-              <w:left w:w="0" w:type="dxa"/>
-              <w:right w:w="0" w:type="dxa"/>
-            </w:tcMar>
+              <w:spacing w:after="0" w:line="240" w:lineRule="auto"/>
+              <w:rPr>
+                <w:bCs/>
+              </w:rPr>
+            </w:pPr>
+            <w:r>
+              <w:rPr>
+                <w:bCs/>
+              </w:rPr>
+              <w:t>${</w:t>
+            </w:r>
+            <w:proofErr w:type="spellStart"/>
+            <w:r>
+              <w:rPr>
+                <w:bCs/>
+              </w:rPr>
+              <w:t>agstudent</w:t>
+            </w:r>
+            <w:proofErr w:type="spellEnd"/>
+            <w:r>
+              <w:rPr>
+                <w:bCs/>
+              </w:rPr>
+              <w:t>}</w:t>
+            </w:r>
+          </w:p>
+        </w:tc>
+        <w:tc>
+          <w:tcPr>
+            <w:tcW w:w="6934" w:type="dxa"/>
+            <w:shd w:val="clear" w:color="auto" w:fill="auto"/>
             <w:vAlign w:val="center"/>
-            <w:hideMark/>
-          </w:tcPr>
-          <w:p>
-            <w:pPr>
-              <w:keepNext/>
-              <w:keepLines/>
-            </w:pPr>
-            <w:r>
-              <w:t>${agdescription}</w:t>
+          </w:tcPr>
+          <w:p>
+            <w:pPr>
+              <w:keepNext/>
+              <w:keepLines/>
+              <w:spacing w:after="0" w:line="240" w:lineRule="auto"/>
+            </w:pPr>
+            <w:r>
+              <w:t>${</w:t>
+            </w:r>
+            <w:proofErr w:type="spellStart"/>
+            <w:r>
+              <w:t>agdescription</w:t>
+            </w:r>
+            <w:proofErr w:type="spellEnd"/>
+            <w:r>
+              <w:t>}</w:t>
             </w:r>
           </w:p>
         </w:tc>
@@ -505,30 +571,30 @@
     <w:p/>
     <w:tbl>
       <w:tblPr>
-        <w:tblStyle w:val="a3"/>
+        <w:tblStyle w:val="ac"/>
         <w:tblW w:w="5000" w:type="pct"/>
-        <w:tblLayout w:type="fixed"/>
+        <w:tblCellMar>
+          <w:left w:w="0" w:type="dxa"/>
+          <w:right w:w="0" w:type="dxa"/>
+        </w:tblCellMar>
         <w:tblLook w:val="04A0" w:firstRow="1" w:lastRow="0" w:firstColumn="1" w:lastColumn="0" w:noHBand="0" w:noVBand="1"/>
       </w:tblPr>
       <w:tblGrid>
-        <w:gridCol w:w="1075"/>
+        <w:gridCol w:w="1074"/>
         <w:gridCol w:w="4230"/>
-        <w:gridCol w:w="5485"/>
+        <w:gridCol w:w="5486"/>
       </w:tblGrid>
       <w:tr>
         <w:tc>
           <w:tcPr>
-            <w:tcW w:w="1075" w:type="dxa"/>
-            <w:tcMar>
-              <w:left w:w="0" w:type="dxa"/>
-              <w:right w:w="0" w:type="dxa"/>
-            </w:tcMar>
-            <w:hideMark/>
-          </w:tcPr>
-          <w:p>
-            <w:pPr>
-              <w:keepNext/>
-              <w:keepLines/>
+            <w:tcW w:w="1074" w:type="dxa"/>
+            <w:shd w:val="clear" w:color="auto" w:fill="auto"/>
+          </w:tcPr>
+          <w:p>
+            <w:pPr>
+              <w:keepNext/>
+              <w:keepLines/>
+              <w:spacing w:after="0" w:line="240" w:lineRule="auto"/>
               <w:rPr>
                 <w:b/>
               </w:rPr>
@@ -545,17 +611,14 @@
         </w:tc>
         <w:tc>
           <w:tcPr>
-            <w:tcW w:w="4232" w:type="dxa"/>
-            <w:tcMar>
-              <w:left w:w="0" w:type="dxa"/>
-              <w:right w:w="0" w:type="dxa"/>
-            </w:tcMar>
-            <w:hideMark/>
-          </w:tcPr>
-          <w:p>
-            <w:pPr>
-              <w:keepNext/>
-              <w:keepLines/>
+            <w:tcW w:w="4234" w:type="dxa"/>
+            <w:shd w:val="clear" w:color="auto" w:fill="auto"/>
+          </w:tcPr>
+          <w:p>
+            <w:pPr>
+              <w:keepNext/>
+              <w:keepLines/>
+              <w:spacing w:after="0" w:line="240" w:lineRule="auto"/>
               <w:rPr>
                 <w:b/>
                 <w:bCs/>
@@ -574,17 +637,14 @@
         </w:tc>
         <w:tc>
           <w:tcPr>
-            <w:tcW w:w="5488" w:type="dxa"/>
-            <w:tcMar>
-              <w:left w:w="0" w:type="dxa"/>
-              <w:right w:w="0" w:type="dxa"/>
-            </w:tcMar>
-            <w:hideMark/>
-          </w:tcPr>
-          <w:p>
-            <w:pPr>
-              <w:keepNext/>
-              <w:keepLines/>
+            <w:tcW w:w="5492" w:type="dxa"/>
+            <w:shd w:val="clear" w:color="auto" w:fill="auto"/>
+          </w:tcPr>
+          <w:p>
+            <w:pPr>
+              <w:keepNext/>
+              <w:keepLines/>
+              <w:spacing w:after="0" w:line="240" w:lineRule="auto"/>
               <w:rPr>
                 <w:b/>
                 <w:bCs/>
@@ -603,13 +663,9 @@
       <w:tr>
         <w:tc>
           <w:tcPr>
-            <w:tcW w:w="1075" w:type="dxa"/>
-            <w:tcMar>
-              <w:left w:w="0" w:type="dxa"/>
-              <w:right w:w="0" w:type="dxa"/>
-            </w:tcMar>
+            <w:tcW w:w="1074" w:type="dxa"/>
+            <w:shd w:val="clear" w:color="auto" w:fill="auto"/>
             <w:vAlign w:val="center"/>
-            <w:hideMark/>
           </w:tcPr>
           <w:p>
             <w:pPr>
@@ -618,55 +674,80 @@
               <w:tabs>
                 <w:tab w:val="left" w:pos="1470"/>
               </w:tabs>
-              <w:rPr>
-                <w:bCs/>
-              </w:rPr>
-            </w:pPr>
-            <w:r>
-              <w:rPr>
-                <w:bCs/>
-              </w:rPr>
-              <w:t>${sshort}</w:t>
-            </w:r>
-          </w:p>
-        </w:tc>
-        <w:tc>
-          <w:tcPr>
-            <w:tcW w:w="4232" w:type="dxa"/>
-            <w:tcMar>
-              <w:left w:w="0" w:type="dxa"/>
-              <w:right w:w="0" w:type="dxa"/>
-            </w:tcMar>
+              <w:spacing w:after="0" w:line="240" w:lineRule="auto"/>
+              <w:rPr>
+                <w:bCs/>
+              </w:rPr>
+            </w:pPr>
+            <w:r>
+              <w:rPr>
+                <w:bCs/>
+              </w:rPr>
+              <w:t>${</w:t>
+            </w:r>
+            <w:proofErr w:type="spellStart"/>
+            <w:r>
+              <w:rPr>
+                <w:bCs/>
+              </w:rPr>
+              <w:t>sshort</w:t>
+            </w:r>
+            <w:proofErr w:type="spellEnd"/>
+            <w:r>
+              <w:rPr>
+                <w:bCs/>
+              </w:rPr>
+              <w:t>}</w:t>
+            </w:r>
+          </w:p>
+        </w:tc>
+        <w:tc>
+          <w:tcPr>
+            <w:tcW w:w="4234" w:type="dxa"/>
+            <w:shd w:val="clear" w:color="auto" w:fill="auto"/>
             <w:vAlign w:val="center"/>
-            <w:hideMark/>
-          </w:tcPr>
-          <w:p>
-            <w:pPr>
-              <w:keepNext/>
-              <w:keepLines/>
-            </w:pPr>
-            <w:r>
-              <w:t>${stitle}</w:t>
-            </w:r>
-          </w:p>
-        </w:tc>
-        <w:tc>
-          <w:tcPr>
-            <w:tcW w:w="5488" w:type="dxa"/>
-            <w:tcMar>
-              <w:left w:w="0" w:type="dxa"/>
-              <w:right w:w="0" w:type="dxa"/>
-            </w:tcMar>
+          </w:tcPr>
+          <w:p>
+            <w:pPr>
+              <w:keepNext/>
+              <w:keepLines/>
+              <w:spacing w:after="0" w:line="240" w:lineRule="auto"/>
+            </w:pPr>
+            <w:r>
+              <w:t>${</w:t>
+            </w:r>
+            <w:proofErr w:type="spellStart"/>
+            <w:r>
+              <w:t>stitle</w:t>
+            </w:r>
+            <w:proofErr w:type="spellEnd"/>
+            <w:r>
+              <w:t>}</w:t>
+            </w:r>
+          </w:p>
+        </w:tc>
+        <w:tc>
+          <w:tcPr>
+            <w:tcW w:w="5492" w:type="dxa"/>
+            <w:shd w:val="clear" w:color="auto" w:fill="auto"/>
             <w:vAlign w:val="center"/>
-            <w:hideMark/>
-          </w:tcPr>
-          <w:p>
-            <w:pPr>
-              <w:keepNext/>
-              <w:keepLines/>
-            </w:pPr>
-            <w:r>
-              <w:t>${steacher}</w:t>
+          </w:tcPr>
+          <w:p>
+            <w:pPr>
+              <w:keepNext/>
+              <w:keepLines/>
+              <w:spacing w:after="0" w:line="240" w:lineRule="auto"/>
+            </w:pPr>
+            <w:r>
+              <w:t>${</w:t>
+            </w:r>
+            <w:proofErr w:type="spellStart"/>
+            <w:r>
+              <w:t>steacher</w:t>
+            </w:r>
+            <w:proofErr w:type="spellEnd"/>
+            <w:r>
+              <w:t>}</w:t>
             </w:r>
           </w:p>
         </w:tc>
@@ -677,16 +758,17 @@
       <w:headerReference w:type="default" r:id="rId7"/>
       <w:footerReference w:type="default" r:id="rId8"/>
       <w:pgSz w:w="12240" w:h="15840"/>
-      <w:pgMar w:top="720" w:right="720" w:bottom="720" w:left="720" w:header="720" w:footer="720" w:gutter="0"/>
+      <w:pgMar w:top="777" w:right="720" w:bottom="777" w:left="720" w:header="720" w:footer="720" w:gutter="0"/>
       <w:cols w:space="720"/>
-      <w:docGrid w:linePitch="360"/>
+      <w:formProt w:val="0"/>
+      <w:docGrid w:linePitch="360" w:charSpace="4096"/>
     </w:sectPr>
   </w:body>
 </w:document>
 </file>
 
 <file path=word/endnotes.xml><?xml version="1.0" encoding="utf-8"?>
-<w:endnotes xmlns:wpc="http://schemas.microsoft.com/office/word/2010/wordprocessingCanvas" xmlns:mc="http://schemas.openxmlformats.org/markup-compatibility/2006" xmlns:o="urn:schemas-microsoft-com:office:office" xmlns:r="http://schemas.openxmlformats.org/officeDocument/2006/relationships" xmlns:m="http://schemas.openxmlformats.org/officeDocument/2006/math" xmlns:v="urn:schemas-microsoft-com:vml" xmlns:wp14="http://schemas.microsoft.com/office/word/2010/wordprocessingDrawing" xmlns:wp="http://schemas.openxmlformats.org/drawingml/2006/wordprocessingDrawing" xmlns:w10="urn:schemas-microsoft-com:office:word" xmlns:w="http://schemas.openxmlformats.org/wordprocessingml/2006/main" xmlns:w14="http://schemas.microsoft.com/office/word/2010/wordml" xmlns:w15="http://schemas.microsoft.com/office/word/2012/wordml" xmlns:wpg="http://schemas.microsoft.com/office/word/2010/wordprocessingGroup" xmlns:wpi="http://schemas.microsoft.com/office/word/2010/wordprocessingInk" xmlns:wne="http://schemas.microsoft.com/office/word/2006/wordml" xmlns:wps="http://schemas.microsoft.com/office/word/2010/wordprocessingShape" mc:Ignorable="w14 w15 wp14">
+<w:endnotes xmlns:wpc="http://schemas.microsoft.com/office/word/2010/wordprocessingCanvas" xmlns:cx="http://schemas.microsoft.com/office/drawing/2014/chartex" xmlns:cx1="http://schemas.microsoft.com/office/drawing/2015/9/8/chartex" xmlns:cx2="http://schemas.microsoft.com/office/drawing/2015/10/21/chartex" xmlns:cx3="http://schemas.microsoft.com/office/drawing/2016/5/9/chartex" xmlns:cx4="http://schemas.microsoft.com/office/drawing/2016/5/10/chartex" xmlns:cx5="http://schemas.microsoft.com/office/drawing/2016/5/11/chartex" xmlns:cx6="http://schemas.microsoft.com/office/drawing/2016/5/12/chartex" xmlns:cx7="http://schemas.microsoft.com/office/drawing/2016/5/13/chartex" xmlns:cx8="http://schemas.microsoft.com/office/drawing/2016/5/14/chartex" xmlns:mc="http://schemas.openxmlformats.org/markup-compatibility/2006" xmlns:aink="http://schemas.microsoft.com/office/drawing/2016/ink" xmlns:am3d="http://schemas.microsoft.com/office/drawing/2017/model3d" xmlns:o="urn:schemas-microsoft-com:office:office" xmlns:r="http://schemas.openxmlformats.org/officeDocument/2006/relationships" xmlns:m="http://schemas.openxmlformats.org/officeDocument/2006/math" xmlns:v="urn:schemas-microsoft-com:vml" xmlns:wp14="http://schemas.microsoft.com/office/word/2010/wordprocessingDrawing" xmlns:wp="http://schemas.openxmlformats.org/drawingml/2006/wordprocessingDrawing" xmlns:w10="urn:schemas-microsoft-com:office:word" xmlns:w="http://schemas.openxmlformats.org/wordprocessingml/2006/main" xmlns:w14="http://schemas.microsoft.com/office/word/2010/wordml" xmlns:w15="http://schemas.microsoft.com/office/word/2012/wordml" xmlns:w16cid="http://schemas.microsoft.com/office/word/2016/wordml/cid" xmlns:w16se="http://schemas.microsoft.com/office/word/2015/wordml/symex" xmlns:wpg="http://schemas.microsoft.com/office/word/2010/wordprocessingGroup" xmlns:wpi="http://schemas.microsoft.com/office/word/2010/wordprocessingInk" xmlns:wne="http://schemas.microsoft.com/office/word/2006/wordml" xmlns:wps="http://schemas.microsoft.com/office/word/2010/wordprocessingShape" mc:Ignorable="w14 w15 w16se w16cid wp14">
   <w:endnote w:type="separator" w:id="-1">
     <w:p>
       <w:pPr>
@@ -711,10 +793,10 @@
 </file>
 
 <file path=word/footer1.xml><?xml version="1.0" encoding="utf-8"?>
-<w:ftr xmlns:wpc="http://schemas.microsoft.com/office/word/2010/wordprocessingCanvas" xmlns:mc="http://schemas.openxmlformats.org/markup-compatibility/2006" xmlns:o="urn:schemas-microsoft-com:office:office" xmlns:r="http://schemas.openxmlformats.org/officeDocument/2006/relationships" xmlns:m="http://schemas.openxmlformats.org/officeDocument/2006/math" xmlns:v="urn:schemas-microsoft-com:vml" xmlns:wp14="http://schemas.microsoft.com/office/word/2010/wordprocessingDrawing" xmlns:wp="http://schemas.openxmlformats.org/drawingml/2006/wordprocessingDrawing" xmlns:w10="urn:schemas-microsoft-com:office:word" xmlns:w="http://schemas.openxmlformats.org/wordprocessingml/2006/main" xmlns:w14="http://schemas.microsoft.com/office/word/2010/wordml" xmlns:w15="http://schemas.microsoft.com/office/word/2012/wordml" xmlns:wpg="http://schemas.microsoft.com/office/word/2010/wordprocessingGroup" xmlns:wpi="http://schemas.microsoft.com/office/word/2010/wordprocessingInk" xmlns:wne="http://schemas.microsoft.com/office/word/2006/wordml" xmlns:wps="http://schemas.microsoft.com/office/word/2010/wordprocessingShape" mc:Ignorable="w14 w15 wp14">
+<w:ftr xmlns:wpc="http://schemas.microsoft.com/office/word/2010/wordprocessingCanvas" xmlns:cx="http://schemas.microsoft.com/office/drawing/2014/chartex" xmlns:cx1="http://schemas.microsoft.com/office/drawing/2015/9/8/chartex" xmlns:cx2="http://schemas.microsoft.com/office/drawing/2015/10/21/chartex" xmlns:cx3="http://schemas.microsoft.com/office/drawing/2016/5/9/chartex" xmlns:cx4="http://schemas.microsoft.com/office/drawing/2016/5/10/chartex" xmlns:cx5="http://schemas.microsoft.com/office/drawing/2016/5/11/chartex" xmlns:cx6="http://schemas.microsoft.com/office/drawing/2016/5/12/chartex" xmlns:cx7="http://schemas.microsoft.com/office/drawing/2016/5/13/chartex" xmlns:cx8="http://schemas.microsoft.com/office/drawing/2016/5/14/chartex" xmlns:mc="http://schemas.openxmlformats.org/markup-compatibility/2006" xmlns:aink="http://schemas.microsoft.com/office/drawing/2016/ink" xmlns:am3d="http://schemas.microsoft.com/office/drawing/2017/model3d" xmlns:o="urn:schemas-microsoft-com:office:office" xmlns:r="http://schemas.openxmlformats.org/officeDocument/2006/relationships" xmlns:m="http://schemas.openxmlformats.org/officeDocument/2006/math" xmlns:v="urn:schemas-microsoft-com:vml" xmlns:wp14="http://schemas.microsoft.com/office/word/2010/wordprocessingDrawing" xmlns:wp="http://schemas.openxmlformats.org/drawingml/2006/wordprocessingDrawing" xmlns:w10="urn:schemas-microsoft-com:office:word" xmlns:w="http://schemas.openxmlformats.org/wordprocessingml/2006/main" xmlns:w14="http://schemas.microsoft.com/office/word/2010/wordml" xmlns:w15="http://schemas.microsoft.com/office/word/2012/wordml" xmlns:w16cid="http://schemas.microsoft.com/office/word/2016/wordml/cid" xmlns:w16se="http://schemas.microsoft.com/office/word/2015/wordml/symex" xmlns:wpg="http://schemas.microsoft.com/office/word/2010/wordprocessingGroup" xmlns:wpi="http://schemas.microsoft.com/office/word/2010/wordprocessingInk" xmlns:wne="http://schemas.microsoft.com/office/word/2006/wordml" xmlns:wps="http://schemas.microsoft.com/office/word/2010/wordprocessingShape" mc:Ignorable="w14 w15 w16se w16cid wp14">
   <w:p>
     <w:pPr>
-      <w:pStyle w:val="a6"/>
+      <w:pStyle w:val="ab"/>
       <w:jc w:val="center"/>
     </w:pPr>
     <w:proofErr w:type="spellStart"/>
@@ -729,57 +811,33 @@
       <w:fldChar w:fldCharType="begin"/>
     </w:r>
     <w:r>
-      <w:instrText xml:space="preserve"> PAGE   \* MERGEFORMAT </w:instrText>
+      <w:instrText>PAGE</w:instrText>
     </w:r>
     <w:r>
       <w:fldChar w:fldCharType="separate"/>
     </w:r>
     <w:r>
-      <w:rPr>
-        <w:noProof/>
-      </w:rPr>
       <w:t>1</w:t>
     </w:r>
     <w:r>
-      <w:rPr>
-        <w:noProof/>
-      </w:rPr>
       <w:fldChar w:fldCharType="end"/>
     </w:r>
     <w:r>
-      <w:rPr>
-        <w:noProof/>
-      </w:rPr>
       <w:t xml:space="preserve"> von </w:t>
     </w:r>
     <w:r>
-      <w:rPr>
-        <w:noProof/>
-      </w:rPr>
       <w:fldChar w:fldCharType="begin"/>
     </w:r>
     <w:r>
-      <w:rPr>
-        <w:noProof/>
-      </w:rPr>
-      <w:instrText xml:space="preserve"> NUMPAGES   \* MERGEFORMAT </w:instrText>
-    </w:r>
-    <w:r>
-      <w:rPr>
-        <w:noProof/>
-      </w:rPr>
+      <w:instrText>NUMPAGES</w:instrText>
+    </w:r>
+    <w:r>
       <w:fldChar w:fldCharType="separate"/>
     </w:r>
     <w:r>
-      <w:rPr>
-        <w:noProof/>
-      </w:rPr>
       <w:t>1</w:t>
     </w:r>
     <w:r>
-      <w:rPr>
-        <w:noProof/>
-      </w:rPr>
       <w:fldChar w:fldCharType="end"/>
     </w:r>
   </w:p>
@@ -787,7 +845,7 @@
 </file>
 
 <file path=word/footnotes.xml><?xml version="1.0" encoding="utf-8"?>
-<w:footnotes xmlns:wpc="http://schemas.microsoft.com/office/word/2010/wordprocessingCanvas" xmlns:mc="http://schemas.openxmlformats.org/markup-compatibility/2006" xmlns:o="urn:schemas-microsoft-com:office:office" xmlns:r="http://schemas.openxmlformats.org/officeDocument/2006/relationships" xmlns:m="http://schemas.openxmlformats.org/officeDocument/2006/math" xmlns:v="urn:schemas-microsoft-com:vml" xmlns:wp14="http://schemas.microsoft.com/office/word/2010/wordprocessingDrawing" xmlns:wp="http://schemas.openxmlformats.org/drawingml/2006/wordprocessingDrawing" xmlns:w10="urn:schemas-microsoft-com:office:word" xmlns:w="http://schemas.openxmlformats.org/wordprocessingml/2006/main" xmlns:w14="http://schemas.microsoft.com/office/word/2010/wordml" xmlns:w15="http://schemas.microsoft.com/office/word/2012/wordml" xmlns:wpg="http://schemas.microsoft.com/office/word/2010/wordprocessingGroup" xmlns:wpi="http://schemas.microsoft.com/office/word/2010/wordprocessingInk" xmlns:wne="http://schemas.microsoft.com/office/word/2006/wordml" xmlns:wps="http://schemas.microsoft.com/office/word/2010/wordprocessingShape" mc:Ignorable="w14 w15 wp14">
+<w:footnotes xmlns:wpc="http://schemas.microsoft.com/office/word/2010/wordprocessingCanvas" xmlns:cx="http://schemas.microsoft.com/office/drawing/2014/chartex" xmlns:cx1="http://schemas.microsoft.com/office/drawing/2015/9/8/chartex" xmlns:cx2="http://schemas.microsoft.com/office/drawing/2015/10/21/chartex" xmlns:cx3="http://schemas.microsoft.com/office/drawing/2016/5/9/chartex" xmlns:cx4="http://schemas.microsoft.com/office/drawing/2016/5/10/chartex" xmlns:cx5="http://schemas.microsoft.com/office/drawing/2016/5/11/chartex" xmlns:cx6="http://schemas.microsoft.com/office/drawing/2016/5/12/chartex" xmlns:cx7="http://schemas.microsoft.com/office/drawing/2016/5/13/chartex" xmlns:cx8="http://schemas.microsoft.com/office/drawing/2016/5/14/chartex" xmlns:mc="http://schemas.openxmlformats.org/markup-compatibility/2006" xmlns:aink="http://schemas.microsoft.com/office/drawing/2016/ink" xmlns:am3d="http://schemas.microsoft.com/office/drawing/2017/model3d" xmlns:o="urn:schemas-microsoft-com:office:office" xmlns:r="http://schemas.openxmlformats.org/officeDocument/2006/relationships" xmlns:m="http://schemas.openxmlformats.org/officeDocument/2006/math" xmlns:v="urn:schemas-microsoft-com:vml" xmlns:wp14="http://schemas.microsoft.com/office/word/2010/wordprocessingDrawing" xmlns:wp="http://schemas.openxmlformats.org/drawingml/2006/wordprocessingDrawing" xmlns:w10="urn:schemas-microsoft-com:office:word" xmlns:w="http://schemas.openxmlformats.org/wordprocessingml/2006/main" xmlns:w14="http://schemas.microsoft.com/office/word/2010/wordml" xmlns:w15="http://schemas.microsoft.com/office/word/2012/wordml" xmlns:w16cid="http://schemas.microsoft.com/office/word/2016/wordml/cid" xmlns:w16se="http://schemas.microsoft.com/office/word/2015/wordml/symex" xmlns:wpg="http://schemas.microsoft.com/office/word/2010/wordprocessingGroup" xmlns:wpi="http://schemas.microsoft.com/office/word/2010/wordprocessingInk" xmlns:wne="http://schemas.microsoft.com/office/word/2006/wordml" xmlns:wps="http://schemas.microsoft.com/office/word/2010/wordprocessingShape" mc:Ignorable="w14 w15 w16se w16cid wp14">
   <w:footnote w:type="separator" w:id="-1">
     <w:p>
       <w:pPr>
@@ -812,10 +870,10 @@
 </file>
 
 <file path=word/header1.xml><?xml version="1.0" encoding="utf-8"?>
-<w:hdr xmlns:wpc="http://schemas.microsoft.com/office/word/2010/wordprocessingCanvas" xmlns:mc="http://schemas.openxmlformats.org/markup-compatibility/2006" xmlns:o="urn:schemas-microsoft-com:office:office" xmlns:r="http://schemas.openxmlformats.org/officeDocument/2006/relationships" xmlns:m="http://schemas.openxmlformats.org/officeDocument/2006/math" xmlns:v="urn:schemas-microsoft-com:vml" xmlns:wp14="http://schemas.microsoft.com/office/word/2010/wordprocessingDrawing" xmlns:wp="http://schemas.openxmlformats.org/drawingml/2006/wordprocessingDrawing" xmlns:w10="urn:schemas-microsoft-com:office:word" xmlns:w="http://schemas.openxmlformats.org/wordprocessingml/2006/main" xmlns:w14="http://schemas.microsoft.com/office/word/2010/wordml" xmlns:w15="http://schemas.microsoft.com/office/word/2012/wordml" xmlns:wpg="http://schemas.microsoft.com/office/word/2010/wordprocessingGroup" xmlns:wpi="http://schemas.microsoft.com/office/word/2010/wordprocessingInk" xmlns:wne="http://schemas.microsoft.com/office/word/2006/wordml" xmlns:wps="http://schemas.microsoft.com/office/word/2010/wordprocessingShape" mc:Ignorable="w14 w15 wp14">
+<w:hdr xmlns:wpc="http://schemas.microsoft.com/office/word/2010/wordprocessingCanvas" xmlns:cx="http://schemas.microsoft.com/office/drawing/2014/chartex" xmlns:cx1="http://schemas.microsoft.com/office/drawing/2015/9/8/chartex" xmlns:cx2="http://schemas.microsoft.com/office/drawing/2015/10/21/chartex" xmlns:cx3="http://schemas.microsoft.com/office/drawing/2016/5/9/chartex" xmlns:cx4="http://schemas.microsoft.com/office/drawing/2016/5/10/chartex" xmlns:cx5="http://schemas.microsoft.com/office/drawing/2016/5/11/chartex" xmlns:cx6="http://schemas.microsoft.com/office/drawing/2016/5/12/chartex" xmlns:cx7="http://schemas.microsoft.com/office/drawing/2016/5/13/chartex" xmlns:cx8="http://schemas.microsoft.com/office/drawing/2016/5/14/chartex" xmlns:mc="http://schemas.openxmlformats.org/markup-compatibility/2006" xmlns:aink="http://schemas.microsoft.com/office/drawing/2016/ink" xmlns:am3d="http://schemas.microsoft.com/office/drawing/2017/model3d" xmlns:o="urn:schemas-microsoft-com:office:office" xmlns:r="http://schemas.openxmlformats.org/officeDocument/2006/relationships" xmlns:m="http://schemas.openxmlformats.org/officeDocument/2006/math" xmlns:v="urn:schemas-microsoft-com:vml" xmlns:wp14="http://schemas.microsoft.com/office/word/2010/wordprocessingDrawing" xmlns:wp="http://schemas.openxmlformats.org/drawingml/2006/wordprocessingDrawing" xmlns:w10="urn:schemas-microsoft-com:office:word" xmlns:w="http://schemas.openxmlformats.org/wordprocessingml/2006/main" xmlns:w14="http://schemas.microsoft.com/office/word/2010/wordml" xmlns:w15="http://schemas.microsoft.com/office/word/2012/wordml" xmlns:w16cid="http://schemas.microsoft.com/office/word/2016/wordml/cid" xmlns:w16se="http://schemas.microsoft.com/office/word/2015/wordml/symex" xmlns:wpg="http://schemas.microsoft.com/office/word/2010/wordprocessingGroup" xmlns:wpi="http://schemas.microsoft.com/office/word/2010/wordprocessingInk" xmlns:wne="http://schemas.microsoft.com/office/word/2006/wordml" xmlns:wps="http://schemas.microsoft.com/office/word/2010/wordprocessingShape" mc:Ignorable="w14 w15 w16se w16cid wp14">
   <w:p>
     <w:pPr>
-      <w:pStyle w:val="a4"/>
+      <w:pStyle w:val="aa"/>
       <w:rPr>
         <w:lang w:val="de-AT"/>
       </w:rPr>
@@ -823,10 +881,9 @@
     <w:r>
       <w:rPr>
         <w:noProof/>
-        <w:lang w:val="uk-UA" w:eastAsia="uk-UA"/>
       </w:rPr>
       <w:drawing>
-        <wp:anchor distT="0" distB="0" distL="114300" distR="114300" simplePos="0" relativeHeight="251658240" behindDoc="0" locked="0" layoutInCell="1" allowOverlap="1">
+        <wp:anchor distT="0" distB="1905" distL="114300" distR="0" simplePos="0" relativeHeight="2" behindDoc="1" locked="0" layoutInCell="1" allowOverlap="1">
           <wp:simplePos x="0" y="0"/>
           <wp:positionH relativeFrom="margin">
             <wp:align>right</wp:align>
@@ -834,36 +891,32 @@
           <wp:positionV relativeFrom="page">
             <wp:posOffset>104775</wp:posOffset>
           </wp:positionV>
-          <wp:extent cx="2368296" cy="722376"/>
-          <wp:effectExtent l="0" t="0" r="0" b="1905"/>
+          <wp:extent cx="2368550" cy="722630"/>
+          <wp:effectExtent l="0" t="0" r="0" b="0"/>
           <wp:wrapNone/>
-          <wp:docPr id="2" name="Picture 2"/>
+          <wp:docPr id="1" name="Picture 2"/>
           <wp:cNvGraphicFramePr>
-            <a:graphicFrameLocks xmlns:a="http://schemas.openxmlformats.org/drawingml/2006/main"/>
+            <a:graphicFrameLocks xmlns:a="http://schemas.openxmlformats.org/drawingml/2006/main" noChangeAspect="1"/>
           </wp:cNvGraphicFramePr>
           <a:graphic xmlns:a="http://schemas.openxmlformats.org/drawingml/2006/main">
             <a:graphicData uri="http://schemas.openxmlformats.org/drawingml/2006/picture">
               <pic:pic xmlns:pic="http://schemas.openxmlformats.org/drawingml/2006/picture">
                 <pic:nvPicPr>
-                  <pic:cNvPr id="1" name=""/>
-                  <pic:cNvPicPr/>
+                  <pic:cNvPr id="1" name="Picture 2"/>
+                  <pic:cNvPicPr>
+                    <a:picLocks noChangeAspect="1" noChangeArrowheads="1"/>
+                  </pic:cNvPicPr>
                 </pic:nvPicPr>
                 <pic:blipFill>
-                  <a:blip r:embed="rId1">
-                    <a:extLst>
-                      <a:ext uri="{28A0092B-C50C-407E-A947-70E740481C1C}">
-                        <a14:useLocalDpi xmlns:a14="http://schemas.microsoft.com/office/drawing/2010/main" val="0"/>
-                      </a:ext>
-                    </a:extLst>
-                  </a:blip>
+                  <a:blip r:embed="rId1"/>
                   <a:stretch>
                     <a:fillRect/>
                   </a:stretch>
                 </pic:blipFill>
-                <pic:spPr>
+                <pic:spPr bwMode="auto">
                   <a:xfrm>
                     <a:off x="0" y="0"/>
-                    <a:ext cx="2368296" cy="722376"/>
+                    <a:ext cx="2368550" cy="722630"/>
                   </a:xfrm>
                   <a:prstGeom prst="rect">
                     <a:avLst/>
@@ -872,12 +925,6 @@
               </pic:pic>
             </a:graphicData>
           </a:graphic>
-          <wp14:sizeRelH relativeFrom="margin">
-            <wp14:pctWidth>0</wp14:pctWidth>
-          </wp14:sizeRelH>
-          <wp14:sizeRelV relativeFrom="margin">
-            <wp14:pctHeight>0</wp14:pctHeight>
-          </wp14:sizeRelV>
         </wp:anchor>
       </w:drawing>
     </w:r>
@@ -885,25 +932,7 @@
       <w:rPr>
         <w:lang w:val="de-AT"/>
       </w:rPr>
-      <w:t>${</w:t>
-    </w:r>
-    <w:r>
-      <w:rPr>
-        <w:lang w:val="de-AT"/>
-      </w:rPr>
-      <w:t>s</w:t>
-    </w:r>
-    <w:r>
-      <w:rPr>
-        <w:lang w:val="de-AT"/>
-      </w:rPr>
-      <w:t>chule} /</w:t>
-    </w:r>
-    <w:r>
-      <w:rPr>
-        <w:lang w:val="de-AT"/>
-      </w:rPr>
-      <w:t xml:space="preserve"> ${</w:t>
+      <w:t>${schule} / ${</w:t>
     </w:r>
     <w:proofErr w:type="spellStart"/>
     <w:r>
@@ -917,19 +946,7 @@
       <w:rPr>
         <w:lang w:val="de-AT"/>
       </w:rPr>
-      <w:t xml:space="preserve">} / </w:t>
-    </w:r>
-    <w:r>
-      <w:rPr>
-        <w:lang w:val="de-AT"/>
-      </w:rPr>
-      <w:t xml:space="preserve">${klasse} / </w:t>
-    </w:r>
-    <w:r>
-      <w:rPr>
-        <w:lang w:val="de-AT"/>
-      </w:rPr>
-      <w:t>${</w:t>
+      <w:t>} / ${klasse} / ${</w:t>
     </w:r>
     <w:proofErr w:type="spellStart"/>
     <w:r>
@@ -943,13 +960,7 @@
       <w:rPr>
         <w:lang w:val="de-AT"/>
       </w:rPr>
-      <w:t>}</w:t>
-    </w:r>
-    <w:r>
-      <w:rPr>
-        <w:lang w:val="de-AT"/>
-      </w:rPr>
-      <w:t xml:space="preserve"> / ${</w:t>
+      <w:t>} / ${</w:t>
     </w:r>
     <w:proofErr w:type="spellStart"/>
     <w:r>
@@ -968,7 +979,7 @@
   </w:p>
   <w:p>
     <w:pPr>
-      <w:pStyle w:val="a4"/>
+      <w:pStyle w:val="aa"/>
       <w:rPr>
         <w:sz w:val="40"/>
         <w:szCs w:val="40"/>
@@ -988,23 +999,18 @@
 </file>
 
 <file path=word/styles.xml><?xml version="1.0" encoding="utf-8"?>
-<w:styles xmlns:mc="http://schemas.openxmlformats.org/markup-compatibility/2006" xmlns:r="http://schemas.openxmlformats.org/officeDocument/2006/relationships" xmlns:w="http://schemas.openxmlformats.org/wordprocessingml/2006/main" xmlns:w14="http://schemas.microsoft.com/office/word/2010/wordml" xmlns:w15="http://schemas.microsoft.com/office/word/2012/wordml" mc:Ignorable="w14 w15">
+<w:styles xmlns:mc="http://schemas.openxmlformats.org/markup-compatibility/2006" xmlns:r="http://schemas.openxmlformats.org/officeDocument/2006/relationships" xmlns:w="http://schemas.openxmlformats.org/wordprocessingml/2006/main" xmlns:w14="http://schemas.microsoft.com/office/word/2010/wordml" xmlns:w15="http://schemas.microsoft.com/office/word/2012/wordml" xmlns:w16cid="http://schemas.microsoft.com/office/word/2016/wordml/cid" xmlns:w16se="http://schemas.microsoft.com/office/word/2015/wordml/symex" mc:Ignorable="w14 w15 w16se w16cid">
   <w:docDefaults>
     <w:rPrDefault>
       <w:rPr>
         <w:rFonts w:asciiTheme="minorHAnsi" w:eastAsiaTheme="minorEastAsia" w:hAnsiTheme="minorHAnsi" w:cstheme="minorBidi"/>
-        <w:sz w:val="22"/>
         <w:szCs w:val="22"/>
         <w:lang w:val="en-US" w:eastAsia="zh-CN" w:bidi="ar-SA"/>
       </w:rPr>
     </w:rPrDefault>
-    <w:pPrDefault>
-      <w:pPr>
-        <w:spacing w:after="160" w:line="259" w:lineRule="auto"/>
-      </w:pPr>
-    </w:pPrDefault>
+    <w:pPrDefault/>
   </w:docDefaults>
-  <w:latentStyles w:defLockedState="0" w:defUIPriority="99" w:defSemiHidden="0" w:defUnhideWhenUsed="0" w:defQFormat="0" w:count="371">
+  <w:latentStyles w:defLockedState="0" w:defUIPriority="99" w:defSemiHidden="0" w:defUnhideWhenUsed="0" w:defQFormat="0" w:count="375">
     <w:lsdException w:name="Normal" w:uiPriority="0" w:qFormat="1"/>
     <w:lsdException w:name="heading 1" w:uiPriority="9" w:qFormat="1"/>
     <w:lsdException w:name="heading 2" w:semiHidden="1" w:uiPriority="9" w:unhideWhenUsed="1" w:qFormat="1"/>
@@ -1110,7 +1116,6 @@
     <w:lsdException w:name="HTML Sample" w:semiHidden="1" w:unhideWhenUsed="1"/>
     <w:lsdException w:name="HTML Typewriter" w:semiHidden="1" w:unhideWhenUsed="1"/>
     <w:lsdException w:name="HTML Variable" w:semiHidden="1" w:unhideWhenUsed="1"/>
-    <w:lsdException w:name="Normal Table" w:semiHidden="1" w:unhideWhenUsed="1"/>
     <w:lsdException w:name="annotation subject" w:semiHidden="1" w:unhideWhenUsed="1"/>
     <w:lsdException w:name="No List" w:semiHidden="1" w:unhideWhenUsed="1"/>
     <w:lsdException w:name="Outline List 1" w:semiHidden="1" w:unhideWhenUsed="1"/>
@@ -1154,10 +1159,8 @@
     <w:lsdException w:name="Table Elegant" w:semiHidden="1" w:unhideWhenUsed="1"/>
     <w:lsdException w:name="Table Professional" w:semiHidden="1" w:unhideWhenUsed="1"/>
     <w:lsdException w:name="Table Subtle 1" w:semiHidden="1" w:unhideWhenUsed="1"/>
-    <w:lsdException w:name="Table Subtle 2" w:semiHidden="1" w:unhideWhenUsed="1"/>
     <w:lsdException w:name="Table Web 1" w:semiHidden="1" w:unhideWhenUsed="1"/>
     <w:lsdException w:name="Table Web 2" w:semiHidden="1" w:unhideWhenUsed="1"/>
-    <w:lsdException w:name="Table Web 3" w:semiHidden="1" w:unhideWhenUsed="1"/>
     <w:lsdException w:name="Balloon Text" w:semiHidden="1" w:unhideWhenUsed="1"/>
     <w:lsdException w:name="Table Grid" w:uiPriority="39"/>
     <w:lsdException w:name="Table Theme" w:semiHidden="1" w:unhideWhenUsed="1"/>
@@ -1376,10 +1379,20 @@
     <w:lsdException w:name="List Table 5 Dark Accent 6" w:uiPriority="50"/>
     <w:lsdException w:name="List Table 6 Colorful Accent 6" w:uiPriority="51"/>
     <w:lsdException w:name="List Table 7 Colorful Accent 6" w:uiPriority="52"/>
+    <w:lsdException w:name="Mention" w:semiHidden="1" w:unhideWhenUsed="1"/>
+    <w:lsdException w:name="Smart Hyperlink" w:semiHidden="1" w:unhideWhenUsed="1"/>
+    <w:lsdException w:name="Hashtag" w:semiHidden="1" w:unhideWhenUsed="1"/>
+    <w:lsdException w:name="Unresolved Mention" w:semiHidden="1" w:unhideWhenUsed="1"/>
   </w:latentStyles>
   <w:style w:type="paragraph" w:default="1" w:styleId="a">
     <w:name w:val="Normal"/>
     <w:qFormat/>
+    <w:pPr>
+      <w:spacing w:after="160" w:line="259" w:lineRule="auto"/>
+    </w:pPr>
+    <w:rPr>
+      <w:sz w:val="22"/>
+    </w:rPr>
   </w:style>
   <w:style w:type="character" w:default="1" w:styleId="a0">
     <w:name w:val="Default Paragraph Font"/>
@@ -1408,36 +1421,79 @@
     <w:semiHidden/>
     <w:unhideWhenUsed/>
   </w:style>
-  <w:style w:type="table" w:styleId="a3">
-    <w:name w:val="Table Grid"/>
-    <w:basedOn w:val="a1"/>
-    <w:uiPriority w:val="39"/>
+  <w:style w:type="character" w:customStyle="1" w:styleId="a3">
+    <w:name w:val="Верхний колонтитул Знак"/>
+    <w:basedOn w:val="a0"/>
+    <w:uiPriority w:val="99"/>
+    <w:qFormat/>
     <w:rsid w:val="00F46460"/>
+  </w:style>
+  <w:style w:type="character" w:customStyle="1" w:styleId="a4">
+    <w:name w:val="Нижний колонтитул Знак"/>
+    <w:basedOn w:val="a0"/>
+    <w:uiPriority w:val="99"/>
+    <w:qFormat/>
+    <w:rsid w:val="00F46460"/>
+  </w:style>
+  <w:style w:type="paragraph" w:styleId="a5">
+    <w:name w:val="Title"/>
+    <w:basedOn w:val="a"/>
+    <w:next w:val="a6"/>
+    <w:qFormat/>
     <w:pPr>
-      <w:spacing w:after="0" w:line="240" w:lineRule="auto"/>
+      <w:keepNext/>
+      <w:spacing w:before="240" w:after="120"/>
     </w:pPr>
-    <w:tblPr>
-      <w:tblInd w:w="0" w:type="dxa"/>
-      <w:tblBorders>
-        <w:top w:val="single" w:sz="4" w:space="0" w:color="auto"/>
-        <w:left w:val="single" w:sz="4" w:space="0" w:color="auto"/>
-        <w:bottom w:val="single" w:sz="4" w:space="0" w:color="auto"/>
-        <w:right w:val="single" w:sz="4" w:space="0" w:color="auto"/>
-        <w:insideH w:val="single" w:sz="4" w:space="0" w:color="auto"/>
-        <w:insideV w:val="single" w:sz="4" w:space="0" w:color="auto"/>
-      </w:tblBorders>
-      <w:tblCellMar>
-        <w:top w:w="0" w:type="dxa"/>
-        <w:left w:w="108" w:type="dxa"/>
-        <w:bottom w:w="0" w:type="dxa"/>
-        <w:right w:w="108" w:type="dxa"/>
-      </w:tblCellMar>
-    </w:tblPr>
+    <w:rPr>
+      <w:rFonts w:ascii="Liberation Sans" w:eastAsia="Microsoft YaHei" w:hAnsi="Liberation Sans" w:cs="Arial"/>
+      <w:sz w:val="28"/>
+      <w:szCs w:val="28"/>
+    </w:rPr>
   </w:style>
-  <w:style w:type="paragraph" w:styleId="a4">
+  <w:style w:type="paragraph" w:styleId="a6">
+    <w:name w:val="Body Text"/>
+    <w:basedOn w:val="a"/>
+    <w:pPr>
+      <w:spacing w:after="140" w:line="276" w:lineRule="auto"/>
+    </w:pPr>
+  </w:style>
+  <w:style w:type="paragraph" w:styleId="a7">
+    <w:name w:val="List"/>
+    <w:basedOn w:val="a6"/>
+    <w:rPr>
+      <w:rFonts w:cs="Arial"/>
+    </w:rPr>
+  </w:style>
+  <w:style w:type="paragraph" w:styleId="a8">
+    <w:name w:val="caption"/>
+    <w:basedOn w:val="a"/>
+    <w:qFormat/>
+    <w:pPr>
+      <w:suppressLineNumbers/>
+      <w:spacing w:before="120" w:after="120"/>
+    </w:pPr>
+    <w:rPr>
+      <w:rFonts w:cs="Arial"/>
+      <w:i/>
+      <w:iCs/>
+      <w:sz w:val="24"/>
+      <w:szCs w:val="24"/>
+    </w:rPr>
+  </w:style>
+  <w:style w:type="paragraph" w:styleId="a9">
+    <w:name w:val="index heading"/>
+    <w:basedOn w:val="a"/>
+    <w:qFormat/>
+    <w:pPr>
+      <w:suppressLineNumbers/>
+    </w:pPr>
+    <w:rPr>
+      <w:rFonts w:cs="Arial"/>
+    </w:rPr>
+  </w:style>
+  <w:style w:type="paragraph" w:styleId="aa">
     <w:name w:val="header"/>
     <w:basedOn w:val="a"/>
-    <w:link w:val="a5"/>
     <w:uiPriority w:val="99"/>
     <w:unhideWhenUsed/>
     <w:rsid w:val="00F46460"/>
@@ -1449,17 +1505,9 @@
       <w:spacing w:after="0" w:line="240" w:lineRule="auto"/>
     </w:pPr>
   </w:style>
-  <w:style w:type="character" w:customStyle="1" w:styleId="a5">
-    <w:name w:val="Верхний колонтитул Знак"/>
-    <w:basedOn w:val="a0"/>
-    <w:link w:val="a4"/>
-    <w:uiPriority w:val="99"/>
-    <w:rsid w:val="00F46460"/>
-  </w:style>
-  <w:style w:type="paragraph" w:styleId="a6">
+  <w:style w:type="paragraph" w:styleId="ab">
     <w:name w:val="footer"/>
     <w:basedOn w:val="a"/>
-    <w:link w:val="a7"/>
     <w:uiPriority w:val="99"/>
     <w:unhideWhenUsed/>
     <w:rsid w:val="00F46460"/>
@@ -1471,12 +1519,21 @@
       <w:spacing w:after="0" w:line="240" w:lineRule="auto"/>
     </w:pPr>
   </w:style>
-  <w:style w:type="character" w:customStyle="1" w:styleId="a7">
-    <w:name w:val="Нижний колонтитул Знак"/>
-    <w:basedOn w:val="a0"/>
-    <w:link w:val="a6"/>
-    <w:uiPriority w:val="99"/>
+  <w:style w:type="table" w:styleId="ac">
+    <w:name w:val="Table Grid"/>
+    <w:basedOn w:val="a1"/>
+    <w:uiPriority w:val="39"/>
     <w:rsid w:val="00F46460"/>
+    <w:tblPr>
+      <w:tblBorders>
+        <w:top w:val="single" w:sz="4" w:space="0" w:color="auto"/>
+        <w:left w:val="single" w:sz="4" w:space="0" w:color="auto"/>
+        <w:bottom w:val="single" w:sz="4" w:space="0" w:color="auto"/>
+        <w:right w:val="single" w:sz="4" w:space="0" w:color="auto"/>
+        <w:insideH w:val="single" w:sz="4" w:space="0" w:color="auto"/>
+        <w:insideV w:val="single" w:sz="4" w:space="0" w:color="auto"/>
+      </w:tblBorders>
+    </w:tblPr>
   </w:style>
 </w:styles>
 </file>
@@ -1781,7 +1838,7 @@
 </file>
 
 <file path=customXml/itemProps1.xml><?xml version="1.0" encoding="utf-8"?>
-<ds:datastoreItem xmlns:ds="http://schemas.openxmlformats.org/officeDocument/2006/customXml" ds:itemID="{A65E752B-77D9-4057-BE2F-9A3A70651771}">
+<ds:datastoreItem xmlns:ds="http://schemas.openxmlformats.org/officeDocument/2006/customXml" ds:itemID="{0611AC58-3E56-48F7-BC38-02236D7E3C47}">
   <ds:schemaRefs>
     <ds:schemaRef ds:uri="http://schemas.openxmlformats.org/officeDocument/2006/bibliography"/>
   </ds:schemaRefs>

</xml_diff>